<commit_message>
Changes for NetzwerkPraktikum1 Blatt 1-3
</commit_message>
<xml_diff>
--- a/NetzwerkeIBlatt1.docx
+++ b/NetzwerkeIBlatt1.docx
@@ -81,12 +81,1297 @@
         <w:rPr>
           <w:b/>
           <w:sz w:val="28"/>
+          <w:u w:val="single"/>
         </w:rPr>
       </w:pPr>
       <w:r>
         <w:rPr>
           <w:b/>
           <w:sz w:val="28"/>
+          <w:u w:val="single"/>
+        </w:rPr>
+        <w:t xml:space="preserve">Aufgabe 1.1 Netzwerk-Traces mit </w:t>
+      </w:r>
+      <w:proofErr w:type="spellStart"/>
+      <w:r>
+        <w:rPr>
+          <w:b/>
+          <w:sz w:val="28"/>
+          <w:u w:val="single"/>
+        </w:rPr>
+        <w:t>Wireshark</w:t>
+      </w:r>
+      <w:proofErr w:type="spellEnd"/>
+    </w:p>
+    <w:p>
+      <w:pPr>
+        <w:spacing w:after="120"/>
+        <w:rPr>
+          <w:lang w:val="en-GB"/>
+        </w:rPr>
+      </w:pPr>
+      <w:proofErr w:type="spellStart"/>
+      <w:r>
+        <w:rPr>
+          <w:lang w:val="en-GB"/>
+        </w:rPr>
+        <w:t>Zu</w:t>
+      </w:r>
+      <w:proofErr w:type="spellEnd"/>
+      <w:r>
+        <w:rPr>
+          <w:lang w:val="en-GB"/>
+        </w:rPr>
+        <w:t xml:space="preserve"> a)</w:t>
+      </w:r>
+      <w:r>
+        <w:rPr>
+          <w:lang w:val="en-GB"/>
+        </w:rPr>
+        <w:tab/>
+        <w:t xml:space="preserve">DNS -&gt; </w:t>
+      </w:r>
+      <w:r>
+        <w:rPr>
+          <w:lang w:val="en-GB"/>
+        </w:rPr>
+        <w:t xml:space="preserve">Application </w:t>
+      </w:r>
+      <w:r>
+        <w:rPr>
+          <w:lang w:val="en-GB"/>
+        </w:rPr>
+        <w:t>Layer</w:t>
+      </w:r>
+    </w:p>
+    <w:p>
+      <w:pPr>
+        <w:pStyle w:val="Listenabsatz"/>
+        <w:numPr>
+          <w:ilvl w:val="0"/>
+          <w:numId w:val="3"/>
+        </w:numPr>
+        <w:spacing w:after="120"/>
+        <w:rPr>
+          <w:lang w:val="en-GB"/>
+        </w:rPr>
+      </w:pPr>
+      <w:r>
+        <w:rPr>
+          <w:lang w:val="en-GB"/>
+        </w:rPr>
+        <w:t>UDP -&gt; Transport Layer</w:t>
+      </w:r>
+    </w:p>
+    <w:p>
+      <w:pPr>
+        <w:pStyle w:val="Listenabsatz"/>
+        <w:numPr>
+          <w:ilvl w:val="0"/>
+          <w:numId w:val="3"/>
+        </w:numPr>
+        <w:spacing w:after="120"/>
+        <w:rPr>
+          <w:lang w:val="en-GB"/>
+        </w:rPr>
+      </w:pPr>
+      <w:r>
+        <w:rPr>
+          <w:lang w:val="en-GB"/>
+        </w:rPr>
+        <w:t>IP -&gt; Network Layer</w:t>
+      </w:r>
+    </w:p>
+    <w:p>
+      <w:pPr>
+        <w:pStyle w:val="Listenabsatz"/>
+        <w:numPr>
+          <w:ilvl w:val="0"/>
+          <w:numId w:val="3"/>
+        </w:numPr>
+        <w:spacing w:after="120"/>
+        <w:rPr>
+          <w:lang w:val="en-GB"/>
+        </w:rPr>
+      </w:pPr>
+      <w:r>
+        <w:rPr>
+          <w:lang w:val="en-GB"/>
+        </w:rPr>
+        <w:t>Ethernet II -&gt; Data Link/Physical Layer</w:t>
+      </w:r>
+    </w:p>
+    <w:p>
+      <w:pPr>
+        <w:spacing w:after="120"/>
+        <w:rPr>
+          <w:lang w:val="en-GB"/>
+        </w:rPr>
+      </w:pPr>
+      <w:r>
+        <w:rPr>
+          <w:lang w:val="en-GB"/>
+        </w:rPr>
+        <w:tab/>
+        <w:t>TCP -&gt; Transport Layer</w:t>
+      </w:r>
+    </w:p>
+    <w:p>
+      <w:pPr>
+        <w:pStyle w:val="Listenabsatz"/>
+        <w:numPr>
+          <w:ilvl w:val="0"/>
+          <w:numId w:val="3"/>
+        </w:numPr>
+        <w:spacing w:after="120"/>
+        <w:rPr>
+          <w:lang w:val="en-GB"/>
+        </w:rPr>
+      </w:pPr>
+      <w:r>
+        <w:rPr>
+          <w:lang w:val="en-GB"/>
+        </w:rPr>
+        <w:t>IP -&gt; Network Layer</w:t>
+      </w:r>
+    </w:p>
+    <w:p>
+      <w:pPr>
+        <w:pStyle w:val="Listenabsatz"/>
+        <w:numPr>
+          <w:ilvl w:val="0"/>
+          <w:numId w:val="3"/>
+        </w:numPr>
+        <w:spacing w:after="120"/>
+        <w:rPr>
+          <w:lang w:val="en-GB"/>
+        </w:rPr>
+      </w:pPr>
+      <w:r>
+        <w:rPr>
+          <w:lang w:val="en-GB"/>
+        </w:rPr>
+        <w:t>Ethernet II -&gt; Data Link/Physical Layer</w:t>
+      </w:r>
+    </w:p>
+    <w:p>
+      <w:pPr>
+        <w:spacing w:after="120"/>
+        <w:rPr>
+          <w:lang w:val="en-GB"/>
+        </w:rPr>
+      </w:pPr>
+      <w:r>
+        <w:rPr>
+          <w:lang w:val="en-GB"/>
+        </w:rPr>
+        <w:tab/>
+      </w:r>
+      <w:r>
+        <w:rPr>
+          <w:lang w:val="en-GB"/>
+        </w:rPr>
+        <w:t>HTTP -&gt; Application Layer</w:t>
+      </w:r>
+    </w:p>
+    <w:p>
+      <w:pPr>
+        <w:pStyle w:val="Listenabsatz"/>
+        <w:numPr>
+          <w:ilvl w:val="0"/>
+          <w:numId w:val="3"/>
+        </w:numPr>
+        <w:spacing w:after="120"/>
+        <w:rPr>
+          <w:lang w:val="en-GB"/>
+        </w:rPr>
+      </w:pPr>
+      <w:r>
+        <w:rPr>
+          <w:lang w:val="en-GB"/>
+        </w:rPr>
+        <w:t>TCP -&gt; Transport Layer</w:t>
+      </w:r>
+    </w:p>
+    <w:p>
+      <w:pPr>
+        <w:pStyle w:val="Listenabsatz"/>
+        <w:numPr>
+          <w:ilvl w:val="0"/>
+          <w:numId w:val="3"/>
+        </w:numPr>
+        <w:spacing w:after="120"/>
+        <w:rPr>
+          <w:lang w:val="en-GB"/>
+        </w:rPr>
+      </w:pPr>
+      <w:r>
+        <w:rPr>
+          <w:lang w:val="en-GB"/>
+        </w:rPr>
+        <w:t>IP -&gt; Network Layer</w:t>
+      </w:r>
+    </w:p>
+    <w:p>
+      <w:pPr>
+        <w:pStyle w:val="Listenabsatz"/>
+        <w:numPr>
+          <w:ilvl w:val="0"/>
+          <w:numId w:val="3"/>
+        </w:numPr>
+        <w:spacing w:after="120"/>
+        <w:rPr>
+          <w:lang w:val="en-GB"/>
+        </w:rPr>
+      </w:pPr>
+      <w:r>
+        <w:rPr>
+          <w:lang w:val="en-GB"/>
+        </w:rPr>
+        <w:t>Ethernet II -&gt; Data Link/Physical Layer</w:t>
+      </w:r>
+    </w:p>
+    <w:p>
+      <w:pPr>
+        <w:spacing w:after="120"/>
+        <w:rPr>
+          <w:lang w:val="en-GB"/>
+        </w:rPr>
+      </w:pPr>
+      <w:proofErr w:type="spellStart"/>
+      <w:r>
+        <w:rPr>
+          <w:lang w:val="en-GB"/>
+        </w:rPr>
+        <w:t>Zu</w:t>
+      </w:r>
+      <w:proofErr w:type="spellEnd"/>
+      <w:r>
+        <w:rPr>
+          <w:lang w:val="en-GB"/>
+        </w:rPr>
+        <w:t xml:space="preserve"> b)</w:t>
+      </w:r>
+      <w:r>
+        <w:rPr>
+          <w:lang w:val="en-GB"/>
+        </w:rPr>
+        <w:tab/>
+        <w:t>DNS -&gt; Application Layer</w:t>
+      </w:r>
+    </w:p>
+    <w:p>
+      <w:pPr>
+        <w:pStyle w:val="Listenabsatz"/>
+        <w:numPr>
+          <w:ilvl w:val="0"/>
+          <w:numId w:val="3"/>
+        </w:numPr>
+        <w:spacing w:after="120"/>
+        <w:rPr>
+          <w:lang w:val="en-GB"/>
+        </w:rPr>
+      </w:pPr>
+      <w:r>
+        <w:rPr>
+          <w:lang w:val="en-GB"/>
+        </w:rPr>
+        <w:t>UDP -&gt; Transport Layer</w:t>
+      </w:r>
+    </w:p>
+    <w:p>
+      <w:pPr>
+        <w:pStyle w:val="Listenabsatz"/>
+        <w:numPr>
+          <w:ilvl w:val="0"/>
+          <w:numId w:val="3"/>
+        </w:numPr>
+        <w:spacing w:after="120"/>
+        <w:rPr>
+          <w:lang w:val="en-GB"/>
+        </w:rPr>
+      </w:pPr>
+      <w:r>
+        <w:rPr>
+          <w:lang w:val="en-GB"/>
+        </w:rPr>
+        <w:t>IP -&gt; Network Layer</w:t>
+      </w:r>
+    </w:p>
+    <w:p>
+      <w:pPr>
+        <w:pStyle w:val="Listenabsatz"/>
+        <w:numPr>
+          <w:ilvl w:val="0"/>
+          <w:numId w:val="3"/>
+        </w:numPr>
+        <w:spacing w:after="120"/>
+        <w:rPr>
+          <w:lang w:val="en-GB"/>
+        </w:rPr>
+      </w:pPr>
+      <w:r>
+        <w:rPr>
+          <w:lang w:val="en-GB"/>
+        </w:rPr>
+        <w:t>Ethernet II -&gt; Data Link/Physical Layer</w:t>
+      </w:r>
+    </w:p>
+    <w:p>
+      <w:pPr>
+        <w:spacing w:after="120"/>
+        <w:rPr>
+          <w:lang w:val="en-GB"/>
+        </w:rPr>
+      </w:pPr>
+      <w:r>
+        <w:rPr>
+          <w:lang w:val="en-GB"/>
+        </w:rPr>
+        <w:tab/>
+      </w:r>
+      <w:r>
+        <w:rPr>
+          <w:lang w:val="en-GB"/>
+        </w:rPr>
+        <w:t>ICMP -&gt; Network Layer</w:t>
+      </w:r>
+    </w:p>
+    <w:p>
+      <w:pPr>
+        <w:pStyle w:val="Listenabsatz"/>
+        <w:numPr>
+          <w:ilvl w:val="0"/>
+          <w:numId w:val="3"/>
+        </w:numPr>
+        <w:spacing w:after="120"/>
+        <w:rPr>
+          <w:lang w:val="en-GB"/>
+        </w:rPr>
+      </w:pPr>
+      <w:r>
+        <w:rPr>
+          <w:lang w:val="en-GB"/>
+        </w:rPr>
+        <w:t>IP -&gt; Network Layer</w:t>
+      </w:r>
+    </w:p>
+    <w:p>
+      <w:pPr>
+        <w:pStyle w:val="Listenabsatz"/>
+        <w:numPr>
+          <w:ilvl w:val="0"/>
+          <w:numId w:val="3"/>
+        </w:numPr>
+        <w:spacing w:after="120"/>
+        <w:rPr>
+          <w:lang w:val="en-GB"/>
+        </w:rPr>
+      </w:pPr>
+      <w:r>
+        <w:rPr>
+          <w:lang w:val="en-GB"/>
+        </w:rPr>
+        <w:t>Ethernet II -&gt; Data Link/Physical Layer</w:t>
+      </w:r>
+    </w:p>
+    <w:p>
+      <w:pPr>
+        <w:spacing w:after="120"/>
+        <w:rPr>
+          <w:lang w:val="en-GB"/>
+        </w:rPr>
+      </w:pPr>
+      <w:proofErr w:type="spellStart"/>
+      <w:r>
+        <w:rPr>
+          <w:lang w:val="en-GB"/>
+        </w:rPr>
+        <w:t>Zu</w:t>
+      </w:r>
+      <w:proofErr w:type="spellEnd"/>
+      <w:r>
+        <w:rPr>
+          <w:lang w:val="en-GB"/>
+        </w:rPr>
+        <w:t xml:space="preserve"> c)</w:t>
+      </w:r>
+      <w:r>
+        <w:rPr>
+          <w:lang w:val="en-GB"/>
+        </w:rPr>
+        <w:tab/>
+        <w:t>ARP -&gt; Physical Layer</w:t>
+      </w:r>
+    </w:p>
+    <w:p>
+      <w:pPr>
+        <w:spacing w:after="120"/>
+        <w:rPr>
+          <w:lang w:val="en-GB"/>
+        </w:rPr>
+      </w:pPr>
+      <w:r>
+        <w:rPr>
+          <w:lang w:val="en-GB"/>
+        </w:rPr>
+        <w:tab/>
+      </w:r>
+      <w:r>
+        <w:rPr>
+          <w:lang w:val="en-GB"/>
+        </w:rPr>
+        <w:t xml:space="preserve">DNS -&gt; </w:t>
+      </w:r>
+      <w:r>
+        <w:rPr>
+          <w:lang w:val="en-GB"/>
+        </w:rPr>
+        <w:t xml:space="preserve">Application </w:t>
+      </w:r>
+      <w:r>
+        <w:rPr>
+          <w:lang w:val="en-GB"/>
+        </w:rPr>
+        <w:t>Layer</w:t>
+      </w:r>
+    </w:p>
+    <w:p>
+      <w:pPr>
+        <w:pStyle w:val="Listenabsatz"/>
+        <w:numPr>
+          <w:ilvl w:val="0"/>
+          <w:numId w:val="3"/>
+        </w:numPr>
+        <w:spacing w:after="120"/>
+        <w:rPr>
+          <w:lang w:val="en-GB"/>
+        </w:rPr>
+      </w:pPr>
+      <w:r>
+        <w:rPr>
+          <w:lang w:val="en-GB"/>
+        </w:rPr>
+        <w:t>UDP -&gt; Transport Layer</w:t>
+      </w:r>
+    </w:p>
+    <w:p>
+      <w:pPr>
+        <w:pStyle w:val="Listenabsatz"/>
+        <w:numPr>
+          <w:ilvl w:val="0"/>
+          <w:numId w:val="3"/>
+        </w:numPr>
+        <w:spacing w:after="120"/>
+        <w:rPr>
+          <w:lang w:val="en-GB"/>
+        </w:rPr>
+      </w:pPr>
+      <w:r>
+        <w:rPr>
+          <w:lang w:val="en-GB"/>
+        </w:rPr>
+        <w:t>IP -&gt; Network Layer</w:t>
+      </w:r>
+    </w:p>
+    <w:p>
+      <w:pPr>
+        <w:pStyle w:val="Listenabsatz"/>
+        <w:numPr>
+          <w:ilvl w:val="0"/>
+          <w:numId w:val="3"/>
+        </w:numPr>
+        <w:spacing w:after="120"/>
+        <w:rPr>
+          <w:lang w:val="en-GB"/>
+        </w:rPr>
+      </w:pPr>
+      <w:r>
+        <w:rPr>
+          <w:lang w:val="en-GB"/>
+        </w:rPr>
+        <w:t>Ethernet II -&gt; Data Link/Physical Layer</w:t>
+      </w:r>
+    </w:p>
+    <w:p>
+      <w:pPr>
+        <w:spacing w:after="120"/>
+        <w:rPr>
+          <w:lang w:val="en-GB"/>
+        </w:rPr>
+      </w:pPr>
+      <w:r>
+        <w:rPr>
+          <w:lang w:val="en-GB"/>
+        </w:rPr>
+        <w:tab/>
+        <w:t>TCP -&gt; Transport Layer</w:t>
+      </w:r>
+    </w:p>
+    <w:p>
+      <w:pPr>
+        <w:pStyle w:val="Listenabsatz"/>
+        <w:numPr>
+          <w:ilvl w:val="0"/>
+          <w:numId w:val="3"/>
+        </w:numPr>
+        <w:spacing w:after="120"/>
+        <w:rPr>
+          <w:lang w:val="en-GB"/>
+        </w:rPr>
+      </w:pPr>
+      <w:r>
+        <w:rPr>
+          <w:lang w:val="en-GB"/>
+        </w:rPr>
+        <w:t>IP -&gt; Network Layer</w:t>
+      </w:r>
+    </w:p>
+    <w:p>
+      <w:pPr>
+        <w:pStyle w:val="Listenabsatz"/>
+        <w:numPr>
+          <w:ilvl w:val="0"/>
+          <w:numId w:val="3"/>
+        </w:numPr>
+        <w:spacing w:after="120"/>
+        <w:rPr>
+          <w:lang w:val="en-GB"/>
+        </w:rPr>
+      </w:pPr>
+      <w:r>
+        <w:rPr>
+          <w:lang w:val="en-GB"/>
+        </w:rPr>
+        <w:t>Ethernet II -&gt; Data Link/Physical Layer</w:t>
+      </w:r>
+    </w:p>
+    <w:p>
+      <w:pPr>
+        <w:spacing w:after="120"/>
+        <w:rPr>
+          <w:lang w:val="en-GB"/>
+        </w:rPr>
+      </w:pPr>
+      <w:r>
+        <w:rPr>
+          <w:lang w:val="en-GB"/>
+        </w:rPr>
+        <w:tab/>
+        <w:t xml:space="preserve">FTP -&gt; </w:t>
+      </w:r>
+      <w:r>
+        <w:rPr>
+          <w:lang w:val="en-GB"/>
+        </w:rPr>
+        <w:t xml:space="preserve">Application </w:t>
+      </w:r>
+      <w:r>
+        <w:rPr>
+          <w:lang w:val="en-GB"/>
+        </w:rPr>
+        <w:t>Layer</w:t>
+      </w:r>
+    </w:p>
+    <w:p>
+      <w:pPr>
+        <w:pStyle w:val="Listenabsatz"/>
+        <w:numPr>
+          <w:ilvl w:val="0"/>
+          <w:numId w:val="3"/>
+        </w:numPr>
+        <w:spacing w:after="120"/>
+        <w:rPr>
+          <w:lang w:val="en-GB"/>
+        </w:rPr>
+      </w:pPr>
+      <w:r>
+        <w:rPr>
+          <w:lang w:val="en-GB"/>
+        </w:rPr>
+        <w:t>TCP -&gt; Transport Layer</w:t>
+      </w:r>
+    </w:p>
+    <w:p>
+      <w:pPr>
+        <w:pStyle w:val="Listenabsatz"/>
+        <w:numPr>
+          <w:ilvl w:val="0"/>
+          <w:numId w:val="3"/>
+        </w:numPr>
+        <w:spacing w:after="120"/>
+        <w:rPr>
+          <w:lang w:val="en-GB"/>
+        </w:rPr>
+      </w:pPr>
+      <w:r>
+        <w:rPr>
+          <w:lang w:val="en-GB"/>
+        </w:rPr>
+        <w:t>IP -&gt; Network Layer</w:t>
+      </w:r>
+    </w:p>
+    <w:p>
+      <w:pPr>
+        <w:pStyle w:val="Listenabsatz"/>
+        <w:numPr>
+          <w:ilvl w:val="0"/>
+          <w:numId w:val="3"/>
+        </w:numPr>
+        <w:spacing w:after="120"/>
+        <w:rPr>
+          <w:lang w:val="en-GB"/>
+        </w:rPr>
+      </w:pPr>
+      <w:r>
+        <w:rPr>
+          <w:lang w:val="en-GB"/>
+        </w:rPr>
+        <w:t>Ethernet II -&gt; Data Link/Physical Layer</w:t>
+      </w:r>
+    </w:p>
+    <w:p>
+      <w:pPr>
+        <w:spacing w:after="120"/>
+        <w:rPr>
+          <w:lang w:val="en-GB"/>
+        </w:rPr>
+      </w:pPr>
+      <w:r>
+        <w:rPr>
+          <w:lang w:val="en-GB"/>
+        </w:rPr>
+        <w:t xml:space="preserve">FTP Server Software –&gt; </w:t>
+      </w:r>
+      <w:proofErr w:type="spellStart"/>
+      <w:r>
+        <w:rPr>
+          <w:lang w:val="en-GB"/>
+        </w:rPr>
+        <w:t>vsFTPd</w:t>
+      </w:r>
+      <w:proofErr w:type="spellEnd"/>
+      <w:r>
+        <w:rPr>
+          <w:lang w:val="en-GB"/>
+        </w:rPr>
+        <w:t xml:space="preserve"> 2.0.7</w:t>
+      </w:r>
+    </w:p>
+    <w:p>
+      <w:pPr>
+        <w:spacing w:after="120"/>
+        <w:rPr>
+          <w:lang w:val="en-GB"/>
+        </w:rPr>
+      </w:pPr>
+    </w:p>
+    <w:p>
+      <w:pPr>
+        <w:spacing w:after="120"/>
+        <w:rPr>
+          <w:lang w:val="en-GB"/>
+        </w:rPr>
+      </w:pPr>
+    </w:p>
+    <w:p>
+      <w:pPr>
+        <w:spacing w:after="120"/>
+        <w:rPr>
+          <w:b/>
+          <w:sz w:val="28"/>
+          <w:lang w:val="en-GB"/>
+        </w:rPr>
+      </w:pPr>
+      <w:proofErr w:type="spellStart"/>
+      <w:r>
+        <w:rPr>
+          <w:b/>
+          <w:sz w:val="28"/>
+          <w:lang w:val="en-GB"/>
+        </w:rPr>
+        <w:t>Aufgabe</w:t>
+      </w:r>
+      <w:proofErr w:type="spellEnd"/>
+      <w:r>
+        <w:rPr>
+          <w:b/>
+          <w:sz w:val="28"/>
+          <w:lang w:val="en-GB"/>
+        </w:rPr>
+        <w:t xml:space="preserve"> 2.1: HTTP </w:t>
+      </w:r>
+      <w:proofErr w:type="spellStart"/>
+      <w:r>
+        <w:rPr>
+          <w:b/>
+          <w:sz w:val="28"/>
+          <w:lang w:val="en-GB"/>
+        </w:rPr>
+        <w:t>Protokoll</w:t>
+      </w:r>
+      <w:proofErr w:type="spellEnd"/>
+    </w:p>
+    <w:p>
+      <w:pPr>
+        <w:rPr>
+          <w:lang w:val="en-GB"/>
+        </w:rPr>
+      </w:pPr>
+      <w:r>
+        <w:rPr>
+          <w:lang w:val="en-GB"/>
+        </w:rPr>
+        <w:t xml:space="preserve">1A) </w:t>
+      </w:r>
+      <w:r>
+        <w:rPr>
+          <w:b/>
+          <w:lang w:val="en-GB"/>
+        </w:rPr>
+        <w:t>Absolute URL:</w:t>
+      </w:r>
+      <w:r>
+        <w:rPr>
+          <w:lang w:val="en-GB"/>
+        </w:rPr>
+        <w:t xml:space="preserve"> a.fsdn.com/</w:t>
+      </w:r>
+      <w:proofErr w:type="spellStart"/>
+      <w:r>
+        <w:rPr>
+          <w:lang w:val="en-GB"/>
+        </w:rPr>
+        <w:t>sd</w:t>
+      </w:r>
+      <w:proofErr w:type="spellEnd"/>
+      <w:r>
+        <w:rPr>
+          <w:lang w:val="en-GB"/>
+        </w:rPr>
+        <w:t>/topics/linux_64.png</w:t>
+      </w:r>
+    </w:p>
+    <w:p>
+      <w:r>
+        <w:t xml:space="preserve">1B) </w:t>
+      </w:r>
+      <w:proofErr w:type="spellStart"/>
+      <w:r>
+        <w:rPr>
+          <w:b/>
+        </w:rPr>
+        <w:t>Accept</w:t>
+      </w:r>
+      <w:proofErr w:type="spellEnd"/>
+      <w:r>
+        <w:rPr>
+          <w:b/>
+        </w:rPr>
+        <w:t xml:space="preserve">-Encoding: </w:t>
+      </w:r>
+      <w:proofErr w:type="spellStart"/>
+      <w:r>
+        <w:rPr>
+          <w:b/>
+        </w:rPr>
+        <w:t>gzip</w:t>
+      </w:r>
+      <w:proofErr w:type="spellEnd"/>
+      <w:r>
+        <w:rPr>
+          <w:b/>
+        </w:rPr>
+        <w:t xml:space="preserve">, </w:t>
+      </w:r>
+      <w:proofErr w:type="spellStart"/>
+      <w:r>
+        <w:rPr>
+          <w:b/>
+        </w:rPr>
+        <w:t>deflate</w:t>
+      </w:r>
+      <w:proofErr w:type="spellEnd"/>
+      <w:r>
+        <w:t xml:space="preserve"> – Ja, er kann </w:t>
+      </w:r>
+      <w:proofErr w:type="spellStart"/>
+      <w:r>
+        <w:t>gzip</w:t>
+      </w:r>
+      <w:proofErr w:type="spellEnd"/>
+      <w:r>
+        <w:t xml:space="preserve"> gepackte Daten entpacken. </w:t>
+      </w:r>
+    </w:p>
+    <w:p>
+      <w:r>
+        <w:t xml:space="preserve">1C) </w:t>
+      </w:r>
+      <w:r>
+        <w:rPr>
+          <w:b/>
+        </w:rPr>
+        <w:t xml:space="preserve">Connection: </w:t>
+      </w:r>
+      <w:proofErr w:type="spellStart"/>
+      <w:r>
+        <w:rPr>
+          <w:b/>
+        </w:rPr>
+        <w:t>keep-alive</w:t>
+      </w:r>
+      <w:proofErr w:type="spellEnd"/>
+      <w:r>
+        <w:t xml:space="preserve"> - Er möchte eine persistente Verbindung.</w:t>
+      </w:r>
+    </w:p>
+    <w:p>
+      <w:r>
+        <w:t xml:space="preserve">1D) </w:t>
+      </w:r>
+      <w:proofErr w:type="spellStart"/>
+      <w:r>
+        <w:rPr>
+          <w:b/>
+        </w:rPr>
+        <w:t>If</w:t>
+      </w:r>
+      <w:proofErr w:type="spellEnd"/>
+      <w:r>
+        <w:rPr>
+          <w:b/>
+        </w:rPr>
+        <w:t>-none-</w:t>
+      </w:r>
+      <w:proofErr w:type="spellStart"/>
+      <w:r>
+        <w:rPr>
+          <w:b/>
+        </w:rPr>
+        <w:t>matching</w:t>
+      </w:r>
+      <w:proofErr w:type="spellEnd"/>
+      <w:r>
+        <w:rPr>
+          <w:b/>
+        </w:rPr>
+        <w:t xml:space="preserve">: </w:t>
+      </w:r>
+      <w:r>
+        <w:t xml:space="preserve">Ist ein Hash Wert einer angefragten Datei, den der Server mit dem Name E-Tag an den </w:t>
+      </w:r>
+      <w:proofErr w:type="spellStart"/>
+      <w:r>
+        <w:t>Clienten</w:t>
+      </w:r>
+      <w:proofErr w:type="spellEnd"/>
+      <w:r>
+        <w:t xml:space="preserve"> schickt. Bei erneuter Anfrage wird der Hash wert mit den Namen </w:t>
+      </w:r>
+      <w:proofErr w:type="spellStart"/>
+      <w:r>
+        <w:t>If</w:t>
+      </w:r>
+      <w:proofErr w:type="spellEnd"/>
+      <w:r>
+        <w:t>-none-</w:t>
+      </w:r>
+      <w:proofErr w:type="spellStart"/>
+      <w:r>
+        <w:t>matching</w:t>
+      </w:r>
+      <w:proofErr w:type="spellEnd"/>
+      <w:r>
+        <w:t xml:space="preserve"> an den Server gesendet sind die Hash-Werte gleich wird die Datei nicht erneut gesendet.</w:t>
+      </w:r>
+    </w:p>
+    <w:p>
+      <w:pPr>
+        <w:rPr>
+          <w:lang w:val="en-GB"/>
+        </w:rPr>
+      </w:pPr>
+      <w:r>
+        <w:rPr>
+          <w:lang w:val="en-GB"/>
+        </w:rPr>
+        <w:t xml:space="preserve">1E) </w:t>
+      </w:r>
+    </w:p>
+    <w:p>
+      <w:pPr>
+        <w:rPr>
+          <w:lang w:val="en-GB"/>
+        </w:rPr>
+      </w:pPr>
+    </w:p>
+    <w:p>
+      <w:pPr>
+        <w:rPr>
+          <w:lang w:val="en-GB"/>
+        </w:rPr>
+      </w:pPr>
+      <w:r>
+        <w:rPr>
+          <w:lang w:val="en-GB"/>
+        </w:rPr>
+        <w:t>HTTP/1.1 200 OK</w:t>
+      </w:r>
+    </w:p>
+    <w:p>
+      <w:pPr>
+        <w:rPr>
+          <w:lang w:val="en-GB"/>
+        </w:rPr>
+      </w:pPr>
+      <w:r>
+        <w:rPr>
+          <w:lang w:val="en-GB"/>
+        </w:rPr>
+        <w:t>Date: 22.10.2015 15:36:59 GMT</w:t>
+      </w:r>
+    </w:p>
+    <w:p>
+      <w:pPr>
+        <w:rPr>
+          <w:lang w:val="en-GB"/>
+        </w:rPr>
+      </w:pPr>
+      <w:r>
+        <w:rPr>
+          <w:lang w:val="en-GB"/>
+        </w:rPr>
+        <w:t>Expires: -1</w:t>
+      </w:r>
+    </w:p>
+    <w:p>
+      <w:pPr>
+        <w:rPr>
+          <w:lang w:val="en-GB"/>
+        </w:rPr>
+      </w:pPr>
+      <w:r>
+        <w:rPr>
+          <w:lang w:val="en-GB"/>
+        </w:rPr>
+        <w:t>Cache-Control: private, max-age=0</w:t>
+      </w:r>
+    </w:p>
+    <w:p>
+      <w:pPr>
+        <w:rPr>
+          <w:lang w:val="en-GB"/>
+        </w:rPr>
+      </w:pPr>
+      <w:r>
+        <w:rPr>
+          <w:lang w:val="en-GB"/>
+        </w:rPr>
+        <w:t>Connection: keep-alive</w:t>
+      </w:r>
+    </w:p>
+    <w:p>
+      <w:pPr>
+        <w:rPr>
+          <w:lang w:val="en-GB"/>
+        </w:rPr>
+      </w:pPr>
+      <w:r>
+        <w:rPr>
+          <w:lang w:val="en-GB"/>
+        </w:rPr>
+        <w:t>Content-Type: image/</w:t>
+      </w:r>
+      <w:proofErr w:type="spellStart"/>
+      <w:r>
+        <w:rPr>
+          <w:lang w:val="en-GB"/>
+        </w:rPr>
+        <w:t>png</w:t>
+      </w:r>
+      <w:proofErr w:type="spellEnd"/>
+      <w:r>
+        <w:rPr>
+          <w:lang w:val="en-GB"/>
+        </w:rPr>
+        <w:t>; charset=ISO-8859-1</w:t>
+      </w:r>
+    </w:p>
+    <w:p>
+      <w:pPr>
+        <w:rPr>
+          <w:lang w:val="en-GB"/>
+        </w:rPr>
+      </w:pPr>
+      <w:r>
+        <w:rPr>
+          <w:lang w:val="en-GB"/>
+        </w:rPr>
+        <w:t xml:space="preserve">Content-Encoding: </w:t>
+      </w:r>
+      <w:proofErr w:type="spellStart"/>
+      <w:r>
+        <w:rPr>
+          <w:lang w:val="en-GB"/>
+        </w:rPr>
+        <w:t>gzip</w:t>
+      </w:r>
+      <w:proofErr w:type="spellEnd"/>
+    </w:p>
+    <w:p>
+      <w:pPr>
+        <w:rPr>
+          <w:lang w:val="en-GB"/>
+        </w:rPr>
+      </w:pPr>
+      <w:r>
+        <w:rPr>
+          <w:lang w:val="en-GB"/>
+        </w:rPr>
+        <w:t xml:space="preserve">Server: </w:t>
+      </w:r>
+      <w:proofErr w:type="spellStart"/>
+      <w:r>
+        <w:rPr>
+          <w:lang w:val="en-GB"/>
+        </w:rPr>
+        <w:t>gvs</w:t>
+      </w:r>
+      <w:proofErr w:type="spellEnd"/>
+      <w:r>
+        <w:rPr>
+          <w:lang w:val="en-GB"/>
+        </w:rPr>
+        <w:t xml:space="preserve"> 1.0</w:t>
+      </w:r>
+    </w:p>
+    <w:p>
+      <w:pPr>
+        <w:rPr>
+          <w:lang w:val="en-GB"/>
+        </w:rPr>
+      </w:pPr>
+      <w:r>
+        <w:rPr>
+          <w:lang w:val="en-GB"/>
+        </w:rPr>
+        <w:t>Content-Length: 800</w:t>
+      </w:r>
+    </w:p>
+    <w:p>
+      <w:pPr>
+        <w:rPr>
+          <w:lang w:val="en-GB"/>
+        </w:rPr>
+      </w:pPr>
+      <w:proofErr w:type="gramStart"/>
+      <w:r>
+        <w:rPr>
+          <w:lang w:val="en-GB"/>
+        </w:rPr>
+        <w:t>x-content-type-options</w:t>
+      </w:r>
+      <w:proofErr w:type="gramEnd"/>
+      <w:r>
+        <w:rPr>
+          <w:lang w:val="en-GB"/>
+        </w:rPr>
+        <w:t xml:space="preserve">: </w:t>
+      </w:r>
+      <w:proofErr w:type="spellStart"/>
+      <w:r>
+        <w:rPr>
+          <w:lang w:val="en-GB"/>
+        </w:rPr>
+        <w:t>nosniff</w:t>
+      </w:r>
+      <w:proofErr w:type="spellEnd"/>
+    </w:p>
+    <w:p>
+      <w:pPr>
+        <w:rPr>
+          <w:lang w:val="en-GB"/>
+        </w:rPr>
+      </w:pPr>
+    </w:p>
+    <w:p>
+      <w:pPr>
+        <w:rPr>
+          <w:lang w:val="en-GB"/>
+        </w:rPr>
+      </w:pPr>
+      <w:r>
+        <w:rPr>
+          <w:lang w:val="en-GB"/>
+        </w:rPr>
+        <w:t xml:space="preserve">HTTP/1.1 </w:t>
+      </w:r>
+      <w:r>
+        <w:rPr>
+          <w:lang w:val="en-GB"/>
+        </w:rPr>
+        <w:t>304 Not Modified</w:t>
+      </w:r>
+    </w:p>
+    <w:p>
+      <w:pPr>
+        <w:rPr>
+          <w:lang w:val="en-GB"/>
+        </w:rPr>
+      </w:pPr>
+      <w:r>
+        <w:rPr>
+          <w:lang w:val="en-GB"/>
+        </w:rPr>
+        <w:t>Date: 22.10.2015 15:36:59 GMT</w:t>
+      </w:r>
+    </w:p>
+    <w:p>
+      <w:pPr>
+        <w:rPr>
+          <w:lang w:val="en-GB"/>
+        </w:rPr>
+      </w:pPr>
+      <w:r>
+        <w:rPr>
+          <w:lang w:val="en-GB"/>
+        </w:rPr>
+        <w:t>Cache-Control: private, max-age=0</w:t>
+      </w:r>
+    </w:p>
+    <w:p>
+      <w:pPr>
+        <w:rPr>
+          <w:lang w:val="en-GB"/>
+        </w:rPr>
+      </w:pPr>
+      <w:r>
+        <w:rPr>
+          <w:lang w:val="en-GB"/>
+        </w:rPr>
+        <w:t xml:space="preserve">Connection: </w:t>
+      </w:r>
+      <w:r>
+        <w:rPr>
+          <w:lang w:val="en-GB"/>
+        </w:rPr>
+        <w:t>close</w:t>
+      </w:r>
+    </w:p>
+    <w:p>
+      <w:pPr>
+        <w:rPr>
+          <w:lang w:val="en-GB"/>
+        </w:rPr>
+      </w:pPr>
+      <w:r>
+        <w:rPr>
+          <w:lang w:val="en-GB"/>
+        </w:rPr>
+        <w:t>Content-Type: image/</w:t>
+      </w:r>
+      <w:proofErr w:type="spellStart"/>
+      <w:r>
+        <w:rPr>
+          <w:lang w:val="en-GB"/>
+        </w:rPr>
+        <w:t>png</w:t>
+      </w:r>
+      <w:proofErr w:type="spellEnd"/>
+      <w:r>
+        <w:rPr>
+          <w:lang w:val="en-GB"/>
+        </w:rPr>
+        <w:t>; charset=ISO-8859-1</w:t>
+      </w:r>
+    </w:p>
+    <w:p>
+      <w:pPr>
+        <w:rPr>
+          <w:lang w:val="en-GB"/>
+        </w:rPr>
+      </w:pPr>
+      <w:r>
+        <w:rPr>
+          <w:lang w:val="en-GB"/>
+        </w:rPr>
+        <w:t xml:space="preserve">Content-Encoding: </w:t>
+      </w:r>
+      <w:proofErr w:type="spellStart"/>
+      <w:r>
+        <w:rPr>
+          <w:lang w:val="en-GB"/>
+        </w:rPr>
+        <w:t>gzip</w:t>
+      </w:r>
+      <w:proofErr w:type="spellEnd"/>
+    </w:p>
+    <w:p>
+      <w:pPr>
+        <w:rPr>
+          <w:lang w:val="en-GB"/>
+        </w:rPr>
+      </w:pPr>
+      <w:r>
+        <w:rPr>
+          <w:lang w:val="en-GB"/>
+        </w:rPr>
+        <w:t xml:space="preserve">Server: </w:t>
+      </w:r>
+      <w:proofErr w:type="spellStart"/>
+      <w:r>
+        <w:rPr>
+          <w:lang w:val="en-GB"/>
+        </w:rPr>
+        <w:t>nginx</w:t>
+      </w:r>
+      <w:proofErr w:type="spellEnd"/>
+    </w:p>
+    <w:p>
+      <w:pPr>
+        <w:rPr>
+          <w:lang w:val="en-GB"/>
+        </w:rPr>
+      </w:pPr>
+      <w:r>
+        <w:rPr>
+          <w:lang w:val="en-GB"/>
+        </w:rPr>
+        <w:t>Content-Length: 800</w:t>
+      </w:r>
+    </w:p>
+    <w:p>
+      <w:r>
+        <w:t xml:space="preserve">x-content-type-options: </w:t>
+      </w:r>
+      <w:proofErr w:type="spellStart"/>
+      <w:r>
+        <w:t>nosniff</w:t>
+      </w:r>
+      <w:proofErr w:type="spellEnd"/>
+    </w:p>
+    <w:p>
+      <w:pPr>
+        <w:spacing w:after="120"/>
+        <w:rPr>
+          <w:b/>
+          <w:sz w:val="28"/>
+        </w:rPr>
+      </w:pPr>
+    </w:p>
+    <w:p>
+      <w:pPr>
+        <w:spacing w:after="120"/>
+        <w:rPr>
+          <w:b/>
+          <w:sz w:val="28"/>
+        </w:rPr>
+      </w:pPr>
+      <w:r>
+        <w:rPr>
+          <w:b/>
+          <w:sz w:val="28"/>
         </w:rPr>
         <w:t>Blatt 3:</w:t>
       </w:r>
@@ -158,28 +1443,24 @@
           <w:b/>
         </w:rPr>
       </w:pPr>
-      <w:r>
-        <w:rPr>
-          <w:b/>
-        </w:rPr>
+    </w:p>
+    <w:p>
+      <w:pPr>
+        <w:rPr>
+          <w:b/>
+        </w:rPr>
+      </w:pPr>
+      <w:r>
+        <w:rPr>
+          <w:b/>
+        </w:rPr>
+        <w:lastRenderedPageBreak/>
         <w:t>c)</w:t>
       </w:r>
     </w:p>
     <w:p>
       <w:r>
-        <w:t>Der Maximal Datendurchsat</w:t>
-      </w:r>
-      <w:r>
-        <w:t xml:space="preserve">z vom Client zu Rechner A ist </w:t>
-      </w:r>
-      <w:r>
-        <w:t>2,25-mal</w:t>
-      </w:r>
-      <w:r>
-        <w:t xml:space="preserve"> Mbits/s</w:t>
-      </w:r>
-      <w:r>
-        <w:t xml:space="preserve"> so groß wie der Maximal Datendurchsatz vom Client zu Rechner B.</w:t>
+        <w:t>Es gibt keine Abhängigkeit.</w:t>
       </w:r>
     </w:p>
     <w:p>
@@ -611,7 +1892,22 @@
         <w:rPr>
           <w:rFonts w:eastAsiaTheme="minorEastAsia"/>
         </w:rPr>
-        <w:t xml:space="preserve">Man sendet also </w:t>
+        <w:t>Man sendet also</w:t>
+      </w:r>
+      <w:r>
+        <w:rPr>
+          <w:rFonts w:eastAsiaTheme="minorEastAsia"/>
+        </w:rPr>
+        <w:t xml:space="preserve"> </w:t>
+      </w:r>
+      <w:r>
+        <w:t>pro Sekunde</w:t>
+      </w:r>
+      <w:r>
+        <w:rPr>
+          <w:rFonts w:eastAsiaTheme="minorEastAsia"/>
+        </w:rPr>
+        <w:t xml:space="preserve"> </w:t>
       </w:r>
       <m:oMath>
         <m:r>
@@ -645,7 +1941,7 @@
         </m:r>
       </m:oMath>
       <w:r>
-        <w:t xml:space="preserve"> pro Sekunde</w:t>
+        <w:t xml:space="preserve"> </w:t>
       </w:r>
     </w:p>
     <w:p>
@@ -1261,7 +2557,6 @@
             <w:rPr>
               <w:rFonts w:ascii="Cambria Math" w:hAnsi="Cambria Math"/>
             </w:rPr>
-            <w:lastRenderedPageBreak/>
             <m:t>Länge eines Bytes in Metern</m:t>
           </m:r>
           <m:r>
@@ -1950,6 +3245,7 @@
             <w:rPr>
               <w:rFonts w:ascii="Cambria Math" w:hAnsi="Cambria Math"/>
             </w:rPr>
+            <w:lastRenderedPageBreak/>
             <m:t>Länge eines Bytes in Metern</m:t>
           </m:r>
           <m:r>
@@ -3743,19 +5039,7 @@
             <w:rPr>
               <w:rFonts w:ascii="Cambria Math" w:eastAsiaTheme="minorEastAsia" w:hAnsi="Cambria Math"/>
             </w:rPr>
-            <m:t>=</m:t>
-          </m:r>
-          <m:r>
-            <w:rPr>
-              <w:rFonts w:ascii="Cambria Math" w:eastAsiaTheme="minorEastAsia" w:hAnsi="Cambria Math"/>
-            </w:rPr>
-            <m:t>0,0013s</m:t>
-          </m:r>
-          <m:r>
-            <w:rPr>
-              <w:rFonts w:ascii="Cambria Math" w:eastAsiaTheme="minorEastAsia" w:hAnsi="Cambria Math"/>
-            </w:rPr>
-            <m:t>+2,56*</m:t>
+            <m:t>=0,0013s+2,56*</m:t>
           </m:r>
           <m:sSup>
             <m:sSupPr>
@@ -3908,16 +5192,7 @@
             <w:u w:val="double"/>
             <w:lang w:val="en-GB"/>
           </w:rPr>
-          <m:t>≈</m:t>
-        </m:r>
-        <m:r>
-          <w:rPr>
-            <w:rFonts w:ascii="Cambria Math" w:eastAsiaTheme="minorEastAsia" w:hAnsi="Cambria Math"/>
-            <w:szCs w:val="24"/>
-            <w:u w:val="double"/>
-            <w:lang w:val="en-GB"/>
-          </w:rPr>
-          <m:t xml:space="preserve"> </m:t>
+          <m:t xml:space="preserve">≈ </m:t>
         </m:r>
       </m:oMath>
       <w:r>
@@ -5033,6 +6308,7 @@
         <w:rPr>
           <w:rFonts w:eastAsiaTheme="minorEastAsia"/>
         </w:rPr>
+        <w:lastRenderedPageBreak/>
         <w:t xml:space="preserve">A zu R1 </w:t>
       </w:r>
     </w:p>
@@ -5072,43 +6348,14 @@
                       <w:rFonts w:ascii="Cambria Math" w:eastAsiaTheme="minorEastAsia" w:hAnsi="Cambria Math"/>
                       <w:lang w:val="en-GB"/>
                     </w:rPr>
-                    <m:t xml:space="preserve">1* </m:t>
+                    <m:t>8192</m:t>
                   </m:r>
-                  <m:sSup>
-                    <m:sSupPr>
-                      <m:ctrlPr>
-                        <w:rPr>
-                          <w:rFonts w:ascii="Cambria Math" w:eastAsiaTheme="minorEastAsia" w:hAnsi="Cambria Math"/>
-                          <w:i/>
-                          <w:lang w:val="en-GB"/>
-                        </w:rPr>
-                      </m:ctrlPr>
-                    </m:sSupPr>
-                    <m:e>
-                      <m:r>
-                        <w:rPr>
-                          <w:rFonts w:ascii="Cambria Math" w:eastAsiaTheme="minorEastAsia" w:hAnsi="Cambria Math"/>
-                          <w:lang w:val="en-GB"/>
-                        </w:rPr>
-                        <m:t>10</m:t>
-                      </m:r>
-                    </m:e>
-                    <m:sup>
-                      <m:r>
-                        <w:rPr>
-                          <w:rFonts w:ascii="Cambria Math" w:eastAsiaTheme="minorEastAsia" w:hAnsi="Cambria Math"/>
-                          <w:lang w:val="en-GB"/>
-                        </w:rPr>
-                        <m:t>3</m:t>
-                      </m:r>
-                    </m:sup>
-                  </m:sSup>
                   <m:r>
                     <w:rPr>
                       <w:rFonts w:ascii="Cambria Math" w:eastAsiaTheme="minorEastAsia" w:hAnsi="Cambria Math"/>
                       <w:lang w:val="en-GB"/>
                     </w:rPr>
-                    <m:t>*8Bit</m:t>
+                    <m:t>Bit</m:t>
                   </m:r>
                 </m:e>
               </m:d>
@@ -5199,14 +6446,7 @@
               <w:rFonts w:ascii="Cambria Math" w:eastAsiaTheme="minorEastAsia" w:hAnsi="Cambria Math"/>
               <w:lang w:val="en-GB"/>
             </w:rPr>
-            <m:t xml:space="preserve"> </m:t>
-          </m:r>
-          <m:r>
-            <w:rPr>
-              <w:rFonts w:ascii="Cambria Math" w:eastAsiaTheme="minorEastAsia" w:hAnsi="Cambria Math"/>
-              <w:lang w:val="en-GB"/>
-            </w:rPr>
-            <m:t>+</m:t>
+            <m:t xml:space="preserve"> +</m:t>
           </m:r>
           <w:bookmarkStart w:id="3" w:name="OLE_LINK7"/>
           <w:bookmarkStart w:id="4" w:name="OLE_LINK8"/>
@@ -5303,10 +6543,17 @@
                           <w:rFonts w:ascii="Cambria Math" w:eastAsiaTheme="minorEastAsia" w:hAnsi="Cambria Math"/>
                           <w:lang w:val="en-GB"/>
                         </w:rPr>
-                        <m:t>8m</m:t>
+                        <m:t>8</m:t>
                       </m:r>
                     </m:sup>
                   </m:sSup>
+                  <m:r>
+                    <w:rPr>
+                      <w:rFonts w:ascii="Cambria Math" w:eastAsiaTheme="minorEastAsia" w:hAnsi="Cambria Math"/>
+                      <w:lang w:val="en-GB"/>
+                    </w:rPr>
+                    <m:t>m</m:t>
+                  </m:r>
                 </m:num>
                 <m:den>
                   <m:r>
@@ -5320,6 +6567,13 @@
               </m:f>
             </m:den>
           </m:f>
+          <m:r>
+            <w:rPr>
+              <w:rFonts w:ascii="Cambria Math" w:eastAsiaTheme="minorEastAsia" w:hAnsi="Cambria Math"/>
+              <w:lang w:val="en-GB"/>
+            </w:rPr>
+            <m:t>=0,021s+</m:t>
+          </m:r>
         </m:oMath>
       </m:oMathPara>
     </w:p>
@@ -5368,39 +6622,13 @@
                 <w:rPr>
                   <w:rFonts w:ascii="Cambria Math" w:eastAsiaTheme="minorEastAsia" w:hAnsi="Cambria Math"/>
                 </w:rPr>
-                <m:t xml:space="preserve">1* </m:t>
+                <m:t>8192</m:t>
               </m:r>
-              <m:sSup>
-                <m:sSupPr>
-                  <m:ctrlPr>
-                    <w:rPr>
-                      <w:rFonts w:ascii="Cambria Math" w:eastAsiaTheme="minorEastAsia" w:hAnsi="Cambria Math"/>
-                      <w:i/>
-                    </w:rPr>
-                  </m:ctrlPr>
-                </m:sSupPr>
-                <m:e>
-                  <m:r>
-                    <w:rPr>
-                      <w:rFonts w:ascii="Cambria Math" w:eastAsiaTheme="minorEastAsia" w:hAnsi="Cambria Math"/>
-                    </w:rPr>
-                    <m:t>10</m:t>
-                  </m:r>
-                </m:e>
-                <m:sup>
-                  <m:r>
-                    <w:rPr>
-                      <w:rFonts w:ascii="Cambria Math" w:eastAsiaTheme="minorEastAsia" w:hAnsi="Cambria Math"/>
-                    </w:rPr>
-                    <m:t>3</m:t>
-                  </m:r>
-                </m:sup>
-              </m:sSup>
               <m:r>
                 <w:rPr>
                   <w:rFonts w:ascii="Cambria Math" w:eastAsiaTheme="minorEastAsia" w:hAnsi="Cambria Math"/>
                 </w:rPr>
-                <m:t>*8Bit</m:t>
+                <m:t>Bit</m:t>
               </m:r>
             </m:num>
             <m:den>
@@ -5560,6 +6788,12 @@
               </m:f>
             </m:den>
           </m:f>
+          <m:r>
+            <w:rPr>
+              <w:rFonts w:ascii="Cambria Math" w:eastAsiaTheme="minorEastAsia" w:hAnsi="Cambria Math"/>
+            </w:rPr>
+            <m:t>=0,0041s+</m:t>
+          </m:r>
         </m:oMath>
       </m:oMathPara>
     </w:p>
@@ -5608,43 +6842,14 @@
                   <w:rFonts w:ascii="Cambria Math" w:eastAsiaTheme="minorEastAsia" w:hAnsi="Cambria Math"/>
                   <w:lang w:val="en-GB"/>
                 </w:rPr>
-                <m:t>1*</m:t>
+                <m:t>8192</m:t>
               </m:r>
-              <m:sSup>
-                <m:sSupPr>
-                  <m:ctrlPr>
-                    <w:rPr>
-                      <w:rFonts w:ascii="Cambria Math" w:eastAsiaTheme="minorEastAsia" w:hAnsi="Cambria Math"/>
-                      <w:i/>
-                      <w:lang w:val="en-GB"/>
-                    </w:rPr>
-                  </m:ctrlPr>
-                </m:sSupPr>
-                <m:e>
-                  <m:r>
-                    <w:rPr>
-                      <w:rFonts w:ascii="Cambria Math" w:eastAsiaTheme="minorEastAsia" w:hAnsi="Cambria Math"/>
-                      <w:lang w:val="en-GB"/>
-                    </w:rPr>
-                    <m:t>10</m:t>
-                  </m:r>
-                </m:e>
-                <m:sup>
-                  <m:r>
-                    <w:rPr>
-                      <w:rFonts w:ascii="Cambria Math" w:eastAsiaTheme="minorEastAsia" w:hAnsi="Cambria Math"/>
-                      <w:lang w:val="en-GB"/>
-                    </w:rPr>
-                    <m:t>3</m:t>
-                  </m:r>
-                </m:sup>
-              </m:sSup>
               <m:r>
                 <w:rPr>
                   <w:rFonts w:ascii="Cambria Math" w:eastAsiaTheme="minorEastAsia" w:hAnsi="Cambria Math"/>
                   <w:lang w:val="en-GB"/>
                 </w:rPr>
-                <m:t>*8Bit</m:t>
+                <m:t>Bit</m:t>
               </m:r>
             </m:num>
             <m:den>
@@ -5838,6 +7043,13 @@
               </m:f>
             </m:den>
           </m:f>
+          <m:r>
+            <w:rPr>
+              <w:rFonts w:ascii="Cambria Math" w:eastAsiaTheme="minorEastAsia" w:hAnsi="Cambria Math"/>
+              <w:lang w:val="en-GB"/>
+            </w:rPr>
+            <m:t>=0,000082s+</m:t>
+          </m:r>
         </m:oMath>
       </m:oMathPara>
     </w:p>
@@ -5975,37 +7187,22 @@
                     <w:rFonts w:ascii="Cambria Math" w:eastAsiaTheme="minorEastAsia" w:hAnsi="Cambria Math"/>
                     <w:sz w:val="32"/>
                   </w:rPr>
-                  <m:t xml:space="preserve">9999* </m:t>
+                  <m:t>10239</m:t>
                 </m:r>
-                <m:sSup>
-                  <m:sSupPr>
-                    <m:ctrlPr>
-                      <w:rPr>
-                        <w:rFonts w:ascii="Cambria Math" w:eastAsiaTheme="minorEastAsia" w:hAnsi="Cambria Math"/>
-                        <w:i/>
-                        <w:sz w:val="32"/>
-                      </w:rPr>
-                    </m:ctrlPr>
-                  </m:sSupPr>
-                  <m:e>
-                    <m:r>
-                      <w:rPr>
-                        <w:rFonts w:ascii="Cambria Math" w:eastAsiaTheme="minorEastAsia" w:hAnsi="Cambria Math"/>
-                        <w:sz w:val="32"/>
-                      </w:rPr>
-                      <m:t>10</m:t>
-                    </m:r>
-                  </m:e>
-                  <m:sup>
-                    <m:r>
-                      <w:rPr>
-                        <w:rFonts w:ascii="Cambria Math" w:eastAsiaTheme="minorEastAsia" w:hAnsi="Cambria Math"/>
-                        <w:sz w:val="32"/>
-                      </w:rPr>
-                      <m:t>3</m:t>
-                    </m:r>
-                  </m:sup>
-                </m:sSup>
+                <m:r>
+                  <w:rPr>
+                    <w:rFonts w:ascii="Cambria Math" w:eastAsiaTheme="minorEastAsia" w:hAnsi="Cambria Math"/>
+                    <w:sz w:val="32"/>
+                  </w:rPr>
+                  <m:t xml:space="preserve">* </m:t>
+                </m:r>
+                <m:r>
+                  <w:rPr>
+                    <w:rFonts w:ascii="Cambria Math" w:eastAsiaTheme="minorEastAsia" w:hAnsi="Cambria Math"/>
+                    <w:sz w:val="32"/>
+                  </w:rPr>
+                  <m:t>1024</m:t>
+                </m:r>
                 <m:r>
                   <w:rPr>
                     <w:rFonts w:ascii="Cambria Math" w:eastAsiaTheme="minorEastAsia" w:hAnsi="Cambria Math"/>
@@ -6110,7 +7307,13 @@
           <w:rFonts w:eastAsiaTheme="minorEastAsia"/>
         </w:rPr>
         <w:tab/>
-        <w:t>= 208.3125s</w:t>
+        <w:t>= 218,432</w:t>
+      </w:r>
+      <w:r>
+        <w:rPr>
+          <w:rFonts w:eastAsiaTheme="minorEastAsia"/>
+        </w:rPr>
+        <w:t>s</w:t>
       </w:r>
       <w:bookmarkEnd w:id="9"/>
       <w:bookmarkEnd w:id="10"/>
@@ -6177,81 +7380,41 @@
           <w:rFonts w:eastAsiaTheme="minorEastAsia"/>
           <w:lang w:val="en-US"/>
         </w:rPr>
-        <w:t xml:space="preserve">0,35159s+208,3125s = </w:t>
-      </w:r>
-      <w:r>
-        <w:rPr>
-          <w:rFonts w:eastAsiaTheme="minorEastAsia"/>
-          <w:b/>
+        <w:t>218,432+0</w:t>
+      </w:r>
+      <w:proofErr w:type="gramStart"/>
+      <w:r>
+        <w:rPr>
+          <w:rFonts w:eastAsiaTheme="minorEastAsia"/>
           <w:lang w:val="en-US"/>
         </w:rPr>
-        <w:t>208,664s</w:t>
-      </w:r>
-    </w:p>
-    <w:p>
-      <w:pPr>
+        <w:t>,35159</w:t>
+      </w:r>
+      <w:proofErr w:type="gramEnd"/>
+      <w:r>
         <w:rPr>
           <w:rFonts w:eastAsiaTheme="minorEastAsia"/>
           <w:lang w:val="en-US"/>
         </w:rPr>
-      </w:pPr>
-    </w:p>
-    <w:p>
-      <w:pPr>
-        <w:rPr>
-          <w:rFonts w:eastAsiaTheme="minorEastAsia"/>
-          <w:lang w:val="en-US"/>
-        </w:rPr>
-      </w:pPr>
-      <w:r>
-        <w:rPr>
-          <w:rFonts w:eastAsiaTheme="minorEastAsia"/>
-          <w:lang w:val="en-US"/>
-        </w:rPr>
-        <w:t xml:space="preserve">83.886.080bit / 8192bit = 10.240 </w:t>
-      </w:r>
-      <w:proofErr w:type="spellStart"/>
-      <w:r>
-        <w:rPr>
-          <w:rFonts w:eastAsiaTheme="minorEastAsia"/>
-          <w:lang w:val="en-US"/>
-        </w:rPr>
-        <w:t>Pakete</w:t>
-      </w:r>
-      <w:proofErr w:type="spellEnd"/>
-    </w:p>
-    <w:p>
-      <w:pPr>
-        <w:rPr>
-          <w:rFonts w:eastAsiaTheme="minorEastAsia"/>
-        </w:rPr>
-      </w:pPr>
-      <w:r>
-        <w:rPr>
-          <w:rFonts w:eastAsiaTheme="minorEastAsia"/>
-          <w:b/>
-        </w:rPr>
-        <w:t>Propagation Delay</w:t>
-      </w:r>
-      <w:r>
-        <w:rPr>
-          <w:rFonts w:eastAsiaTheme="minorEastAsia"/>
-        </w:rPr>
-        <w:t xml:space="preserve"> </w:t>
-      </w:r>
-      <m:oMath>
-        <m:r>
-          <w:rPr>
-            <w:rFonts w:ascii="Cambria Math" w:eastAsiaTheme="minorEastAsia" w:hAnsi="Cambria Math"/>
-          </w:rPr>
-          <m:t>≈0,326s</m:t>
-        </m:r>
-      </m:oMath>
-      <w:r>
-        <w:rPr>
-          <w:rFonts w:eastAsiaTheme="minorEastAsia"/>
-        </w:rPr>
-        <w:t xml:space="preserve"> </w:t>
+        <w:t xml:space="preserve"> = </w:t>
+      </w:r>
+      <w:r>
+        <w:rPr>
+          <w:rFonts w:eastAsiaTheme="minorEastAsia"/>
+        </w:rPr>
+        <w:t>218</w:t>
+      </w:r>
+      <w:r>
+        <w:rPr>
+          <w:rFonts w:eastAsiaTheme="minorEastAsia"/>
+        </w:rPr>
+        <w:t>,784</w:t>
+      </w:r>
+      <w:r>
+        <w:rPr>
+          <w:rFonts w:eastAsiaTheme="minorEastAsia"/>
+        </w:rPr>
+        <w:t>s</w:t>
       </w:r>
     </w:p>
     <w:p>
@@ -6270,16 +7433,33 @@
         <w:rPr>
           <w:rFonts w:eastAsiaTheme="minorEastAsia"/>
           <w:b/>
-        </w:rPr>
-      </w:pPr>
-      <w:bookmarkStart w:id="20" w:name="_GoBack"/>
-      <w:bookmarkEnd w:id="20"/>
-      <w:r>
-        <w:rPr>
-          <w:rFonts w:eastAsiaTheme="minorEastAsia"/>
-          <w:b/>
-        </w:rPr>
-        <w:lastRenderedPageBreak/>
+          <w:u w:val="double"/>
+        </w:rPr>
+      </w:pPr>
+    </w:p>
+    <w:p>
+      <w:pPr>
+        <w:spacing w:after="120"/>
+        <w:rPr>
+          <w:rFonts w:eastAsiaTheme="minorEastAsia"/>
+          <w:b/>
+          <w:u w:val="double"/>
+        </w:rPr>
+      </w:pPr>
+    </w:p>
+    <w:p>
+      <w:pPr>
+        <w:spacing w:after="120"/>
+        <w:rPr>
+          <w:rFonts w:eastAsiaTheme="minorEastAsia"/>
+          <w:b/>
+        </w:rPr>
+      </w:pPr>
+      <w:r>
+        <w:rPr>
+          <w:rFonts w:eastAsiaTheme="minorEastAsia"/>
+          <w:b/>
+        </w:rPr>
         <w:t>d)</w:t>
       </w:r>
     </w:p>
@@ -6365,35 +7545,13 @@
                     </w:rPr>
                     <m:t xml:space="preserve">1* </m:t>
                   </m:r>
-                  <m:sSup>
-                    <m:sSupPr>
-                      <m:ctrlPr>
-                        <w:rPr>
-                          <w:rFonts w:ascii="Cambria Math" w:eastAsiaTheme="minorEastAsia" w:hAnsi="Cambria Math"/>
-                          <w:i/>
-                          <w:lang w:val="en-US"/>
-                        </w:rPr>
-                      </m:ctrlPr>
-                    </m:sSupPr>
-                    <m:e>
-                      <m:r>
-                        <w:rPr>
-                          <w:rFonts w:ascii="Cambria Math" w:eastAsiaTheme="minorEastAsia" w:hAnsi="Cambria Math"/>
-                          <w:lang w:val="en-US"/>
-                        </w:rPr>
-                        <m:t>10</m:t>
-                      </m:r>
-                    </m:e>
-                    <m:sup>
-                      <m:r>
-                        <w:rPr>
-                          <w:rFonts w:ascii="Cambria Math" w:eastAsiaTheme="minorEastAsia" w:hAnsi="Cambria Math"/>
-                          <w:lang w:val="en-US"/>
-                        </w:rPr>
-                        <m:t>3</m:t>
-                      </m:r>
-                    </m:sup>
-                  </m:sSup>
+                  <m:r>
+                    <w:rPr>
+                      <w:rFonts w:ascii="Cambria Math" w:eastAsiaTheme="minorEastAsia" w:hAnsi="Cambria Math"/>
+                      <w:lang w:val="en-US"/>
+                    </w:rPr>
+                    <m:t>1024</m:t>
+                  </m:r>
                   <m:r>
                     <w:rPr>
                       <w:rFonts w:ascii="Cambria Math" w:eastAsiaTheme="minorEastAsia" w:hAnsi="Cambria Math"/>
@@ -6508,14 +7666,7 @@
                   <w:rFonts w:ascii="Cambria Math" w:eastAsiaTheme="minorEastAsia" w:hAnsi="Cambria Math"/>
                   <w:lang w:val="en-US"/>
                 </w:rPr>
-                <m:t>3300</m:t>
-              </m:r>
-              <m:r>
-                <w:rPr>
-                  <w:rFonts w:ascii="Cambria Math" w:eastAsiaTheme="minorEastAsia" w:hAnsi="Cambria Math"/>
-                  <w:lang w:val="en-US"/>
-                </w:rPr>
-                <m:t>m</m:t>
+                <m:t>3300m</m:t>
               </m:r>
             </m:num>
             <m:den>
@@ -6691,35 +7842,13 @@
                 </w:rPr>
                 <m:t xml:space="preserve">1* </m:t>
               </m:r>
-              <m:sSup>
-                <m:sSupPr>
-                  <m:ctrlPr>
-                    <w:rPr>
-                      <w:rFonts w:ascii="Cambria Math" w:eastAsiaTheme="minorEastAsia" w:hAnsi="Cambria Math"/>
-                      <w:i/>
-                      <w:lang w:val="en-GB"/>
-                    </w:rPr>
-                  </m:ctrlPr>
-                </m:sSupPr>
-                <m:e>
-                  <m:r>
-                    <w:rPr>
-                      <w:rFonts w:ascii="Cambria Math" w:eastAsiaTheme="minorEastAsia" w:hAnsi="Cambria Math"/>
-                      <w:lang w:val="en-GB"/>
-                    </w:rPr>
-                    <m:t>10</m:t>
-                  </m:r>
-                </m:e>
-                <m:sup>
-                  <m:r>
-                    <w:rPr>
-                      <w:rFonts w:ascii="Cambria Math" w:eastAsiaTheme="minorEastAsia" w:hAnsi="Cambria Math"/>
-                      <w:lang w:val="en-GB"/>
-                    </w:rPr>
-                    <m:t>3</m:t>
-                  </m:r>
-                </m:sup>
-              </m:sSup>
+              <m:r>
+                <w:rPr>
+                  <w:rFonts w:ascii="Cambria Math" w:eastAsiaTheme="minorEastAsia" w:hAnsi="Cambria Math"/>
+                  <w:lang w:val="en-GB"/>
+                </w:rPr>
+                <m:t>1024</m:t>
+              </m:r>
               <m:r>
                 <w:rPr>
                   <w:rFonts w:ascii="Cambria Math" w:eastAsiaTheme="minorEastAsia" w:hAnsi="Cambria Math"/>
@@ -6792,14 +7921,7 @@
                           <w:rFonts w:ascii="Cambria Math" w:eastAsiaTheme="minorEastAsia" w:hAnsi="Cambria Math"/>
                           <w:lang w:val="en-GB"/>
                         </w:rPr>
-                        <m:t>b</m:t>
-                      </m:r>
-                      <m:r>
-                        <w:rPr>
-                          <w:rFonts w:ascii="Cambria Math" w:eastAsiaTheme="minorEastAsia" w:hAnsi="Cambria Math"/>
-                          <w:lang w:val="en-GB"/>
-                        </w:rPr>
-                        <m:t>it</m:t>
+                        <m:t>bit</m:t>
                       </m:r>
                     </m:num>
                     <m:den>
@@ -6839,14 +7961,7 @@
                   <w:rFonts w:ascii="Cambria Math" w:eastAsiaTheme="minorEastAsia" w:hAnsi="Cambria Math"/>
                   <w:lang w:val="en-GB"/>
                 </w:rPr>
-                <m:t>1000000</m:t>
-              </m:r>
-              <m:r>
-                <w:rPr>
-                  <w:rFonts w:ascii="Cambria Math" w:eastAsiaTheme="minorEastAsia" w:hAnsi="Cambria Math"/>
-                  <w:lang w:val="en-GB"/>
-                </w:rPr>
-                <m:t>m</m:t>
+                <m:t>1000000m</m:t>
               </m:r>
             </m:num>
             <m:den>
@@ -7015,35 +8130,13 @@
                 </w:rPr>
                 <m:t>1*</m:t>
               </m:r>
-              <m:sSup>
-                <m:sSupPr>
-                  <m:ctrlPr>
-                    <w:rPr>
-                      <w:rFonts w:ascii="Cambria Math" w:eastAsiaTheme="minorEastAsia" w:hAnsi="Cambria Math"/>
-                      <w:i/>
-                      <w:lang w:val="en-GB"/>
-                    </w:rPr>
-                  </m:ctrlPr>
-                </m:sSupPr>
-                <m:e>
-                  <m:r>
-                    <w:rPr>
-                      <w:rFonts w:ascii="Cambria Math" w:eastAsiaTheme="minorEastAsia" w:hAnsi="Cambria Math"/>
-                      <w:lang w:val="en-GB"/>
-                    </w:rPr>
-                    <m:t>10</m:t>
-                  </m:r>
-                </m:e>
-                <m:sup>
-                  <m:r>
-                    <w:rPr>
-                      <w:rFonts w:ascii="Cambria Math" w:eastAsiaTheme="minorEastAsia" w:hAnsi="Cambria Math"/>
-                      <w:lang w:val="en-GB"/>
-                    </w:rPr>
-                    <m:t>3</m:t>
-                  </m:r>
-                </m:sup>
-              </m:sSup>
+              <m:r>
+                <w:rPr>
+                  <w:rFonts w:ascii="Cambria Math" w:eastAsiaTheme="minorEastAsia" w:hAnsi="Cambria Math"/>
+                  <w:lang w:val="en-GB"/>
+                </w:rPr>
+                <m:t>1024</m:t>
+              </m:r>
               <m:r>
                 <w:rPr>
                   <w:rFonts w:ascii="Cambria Math" w:eastAsiaTheme="minorEastAsia" w:hAnsi="Cambria Math"/>
@@ -7266,25 +8359,65 @@
         </w:rPr>
         <w:t xml:space="preserve">Ende zu Ende für 1Kbyte = </w:t>
       </w:r>
-      <w:bookmarkStart w:id="21" w:name="OLE_LINK30"/>
-      <w:bookmarkStart w:id="22" w:name="OLE_LINK31"/>
-      <w:bookmarkStart w:id="23" w:name="OLE_LINK32"/>
+      <w:bookmarkStart w:id="20" w:name="OLE_LINK30"/>
+      <w:bookmarkStart w:id="21" w:name="OLE_LINK31"/>
+      <w:bookmarkStart w:id="22" w:name="OLE_LINK32"/>
       <w:r>
         <w:rPr>
           <w:rFonts w:eastAsiaTheme="minorEastAsia"/>
         </w:rPr>
         <w:t>0,02593812s</w:t>
       </w:r>
+      <w:bookmarkEnd w:id="20"/>
       <w:bookmarkEnd w:id="21"/>
       <w:bookmarkEnd w:id="22"/>
-      <w:bookmarkEnd w:id="23"/>
-    </w:p>
-    <w:p>
-      <w:pPr>
-        <w:rPr>
-          <w:rFonts w:eastAsiaTheme="minorEastAsia"/>
-        </w:rPr>
-      </w:pPr>
+    </w:p>
+    <w:p>
+      <w:pPr>
+        <w:spacing w:after="120"/>
+        <w:rPr>
+          <w:rFonts w:eastAsiaTheme="minorEastAsia"/>
+          <w:szCs w:val="24"/>
+        </w:rPr>
+      </w:pPr>
+    </w:p>
+    <w:p>
+      <w:pPr>
+        <w:rPr>
+          <w:rFonts w:eastAsiaTheme="minorEastAsia"/>
+          <w:u w:val="single"/>
+        </w:rPr>
+      </w:pPr>
+      <w:r>
+        <w:rPr>
+          <w:rFonts w:eastAsiaTheme="minorEastAsia"/>
+          <w:u w:val="single"/>
+        </w:rPr>
+        <w:t>Paketgröß</w:t>
+      </w:r>
+      <w:r>
+        <w:rPr>
+          <w:rFonts w:eastAsiaTheme="minorEastAsia"/>
+          <w:u w:val="single"/>
+        </w:rPr>
+        <w:t xml:space="preserve">e 10MByte – 1KByte = 9999 </w:t>
+      </w:r>
+      <w:proofErr w:type="spellStart"/>
+      <w:r>
+        <w:rPr>
+          <w:rFonts w:eastAsiaTheme="minorEastAsia"/>
+          <w:u w:val="single"/>
+        </w:rPr>
+        <w:t>k</w:t>
+      </w:r>
+      <w:r>
+        <w:rPr>
+          <w:rFonts w:eastAsiaTheme="minorEastAsia"/>
+          <w:u w:val="single"/>
+        </w:rPr>
+        <w:t>Byte</w:t>
+      </w:r>
+      <w:proofErr w:type="spellEnd"/>
     </w:p>
     <w:p>
       <w:pPr>
@@ -7344,47 +8477,7 @@
                     <w:sz w:val="32"/>
                     <w:szCs w:val="28"/>
                   </w:rPr>
-                  <m:t xml:space="preserve">9999* </m:t>
-                </m:r>
-                <m:sSup>
-                  <m:sSupPr>
-                    <m:ctrlPr>
-                      <w:rPr>
-                        <w:rFonts w:ascii="Cambria Math" w:eastAsiaTheme="minorEastAsia" w:hAnsi="Cambria Math"/>
-                        <w:i/>
-                        <w:sz w:val="32"/>
-                        <w:szCs w:val="28"/>
-                      </w:rPr>
-                    </m:ctrlPr>
-                  </m:sSupPr>
-                  <m:e>
-                    <m:r>
-                      <w:rPr>
-                        <w:rFonts w:ascii="Cambria Math" w:eastAsiaTheme="minorEastAsia" w:hAnsi="Cambria Math"/>
-                        <w:sz w:val="32"/>
-                        <w:szCs w:val="28"/>
-                      </w:rPr>
-                      <m:t>10</m:t>
-                    </m:r>
-                  </m:e>
-                  <m:sup>
-                    <m:r>
-                      <w:rPr>
-                        <w:rFonts w:ascii="Cambria Math" w:eastAsiaTheme="minorEastAsia" w:hAnsi="Cambria Math"/>
-                        <w:sz w:val="32"/>
-                        <w:szCs w:val="28"/>
-                      </w:rPr>
-                      <m:t>3</m:t>
-                    </m:r>
-                  </m:sup>
-                </m:sSup>
-                <m:r>
-                  <w:rPr>
-                    <w:rFonts w:ascii="Cambria Math" w:eastAsiaTheme="minorEastAsia" w:hAnsi="Cambria Math"/>
-                    <w:sz w:val="32"/>
-                    <w:szCs w:val="28"/>
-                  </w:rPr>
-                  <m:t>*8Bit</m:t>
+                  <m:t>10239* 1024*8Bit</m:t>
                 </m:r>
               </m:e>
             </m:d>
@@ -7491,7 +8584,75 @@
           <w:rFonts w:eastAsiaTheme="minorEastAsia"/>
         </w:rPr>
         <w:tab/>
-        <w:t>= 208.3125s</w:t>
+        <w:t>= 218,432s</w:t>
+      </w:r>
+    </w:p>
+    <w:p>
+      <w:pPr>
+        <w:rPr>
+          <w:rFonts w:eastAsiaTheme="minorEastAsia"/>
+        </w:rPr>
+      </w:pPr>
+    </w:p>
+    <w:p>
+      <w:pPr>
+        <w:rPr>
+          <w:rFonts w:eastAsiaTheme="minorEastAsia"/>
+        </w:rPr>
+      </w:pPr>
+      <w:r>
+        <w:rPr>
+          <w:rFonts w:eastAsiaTheme="minorEastAsia"/>
+        </w:rPr>
+        <w:t>Gesamtzeit = 1KByte (Ende zu Ende) + 9999KByte(im ersten Abschnitt, da der langsamste, welcher die Gesamtgeschwindigkeit bestimmt)</w:t>
+      </w:r>
+    </w:p>
+    <w:p>
+      <w:pPr>
+        <w:rPr>
+          <w:rFonts w:eastAsiaTheme="minorEastAsia"/>
+          <w:b/>
+        </w:rPr>
+      </w:pPr>
+      <w:r>
+        <w:rPr>
+          <w:rFonts w:eastAsiaTheme="minorEastAsia"/>
+        </w:rPr>
+        <w:tab/>
+        <w:t xml:space="preserve">=0,02593812s + </w:t>
+      </w:r>
+      <w:r>
+        <w:rPr>
+          <w:rFonts w:eastAsiaTheme="minorEastAsia"/>
+        </w:rPr>
+        <w:t>218,432s</w:t>
+      </w:r>
+      <w:r>
+        <w:rPr>
+          <w:rFonts w:eastAsiaTheme="minorEastAsia"/>
+        </w:rPr>
+        <w:t xml:space="preserve">= </w:t>
+      </w:r>
+      <w:r>
+        <w:rPr>
+          <w:rFonts w:eastAsiaTheme="minorEastAsia"/>
+          <w:b/>
+        </w:rPr>
+        <w:t>218,45</w:t>
+      </w:r>
+      <w:r>
+        <w:rPr>
+          <w:rFonts w:eastAsiaTheme="minorEastAsia"/>
+          <w:b/>
+        </w:rPr>
+        <w:t>8</w:t>
+      </w:r>
+      <w:r>
+        <w:rPr>
+          <w:rFonts w:eastAsiaTheme="minorEastAsia"/>
+          <w:b/>
+        </w:rPr>
+        <w:t>s</w:t>
       </w:r>
     </w:p>
     <w:p>
@@ -7499,412 +8660,166 @@
         <w:spacing w:after="120"/>
         <w:rPr>
           <w:rFonts w:eastAsiaTheme="minorEastAsia"/>
-          <w:szCs w:val="24"/>
-        </w:rPr>
-      </w:pPr>
-    </w:p>
-    <w:p>
-      <w:pPr>
-        <w:rPr>
-          <w:rFonts w:eastAsiaTheme="minorEastAsia"/>
-          <w:u w:val="single"/>
-        </w:rPr>
-      </w:pPr>
-      <w:r>
-        <w:rPr>
-          <w:rFonts w:eastAsiaTheme="minorEastAsia"/>
-          <w:u w:val="single"/>
-        </w:rPr>
-        <w:t>Paketgröß</w:t>
-      </w:r>
-      <w:r>
-        <w:rPr>
-          <w:rFonts w:eastAsiaTheme="minorEastAsia"/>
-          <w:u w:val="single"/>
-        </w:rPr>
-        <w:t xml:space="preserve">e 10MByte – 1KByte = 9999 </w:t>
-      </w:r>
-      <w:proofErr w:type="spellStart"/>
-      <w:r>
-        <w:rPr>
-          <w:rFonts w:eastAsiaTheme="minorEastAsia"/>
-          <w:u w:val="single"/>
-        </w:rPr>
-        <w:t>k</w:t>
-      </w:r>
-      <w:r>
-        <w:rPr>
-          <w:rFonts w:eastAsiaTheme="minorEastAsia"/>
-          <w:u w:val="single"/>
-        </w:rPr>
-        <w:t>Byte</w:t>
-      </w:r>
-      <w:proofErr w:type="spellEnd"/>
-    </w:p>
-    <w:p>
-      <w:pPr>
-        <w:rPr>
-          <w:rFonts w:eastAsiaTheme="minorEastAsia"/>
-        </w:rPr>
-      </w:pPr>
-      <w:r>
-        <w:rPr>
-          <w:rFonts w:eastAsiaTheme="minorEastAsia"/>
-        </w:rPr>
-        <w:t>Paket von A zu R1:</w:t>
-      </w:r>
-    </w:p>
-    <w:p>
-      <w:pPr>
-        <w:rPr>
-          <w:rFonts w:eastAsiaTheme="minorEastAsia"/>
-        </w:rPr>
-      </w:pPr>
-      <w:r>
-        <w:rPr>
-          <w:rFonts w:eastAsiaTheme="minorEastAsia"/>
-        </w:rPr>
-        <w:tab/>
-      </w:r>
-      <m:oMath>
-        <m:f>
-          <m:fPr>
-            <m:ctrlPr>
-              <w:rPr>
-                <w:rFonts w:ascii="Cambria Math" w:eastAsiaTheme="minorEastAsia" w:hAnsi="Cambria Math"/>
-                <w:i/>
-                <w:sz w:val="32"/>
-              </w:rPr>
-            </m:ctrlPr>
-          </m:fPr>
-          <m:num>
-            <m:d>
-              <m:dPr>
-                <m:ctrlPr>
-                  <w:rPr>
-                    <w:rFonts w:ascii="Cambria Math" w:eastAsiaTheme="minorEastAsia" w:hAnsi="Cambria Math"/>
-                    <w:i/>
-                    <w:sz w:val="32"/>
-                  </w:rPr>
-                </m:ctrlPr>
-              </m:dPr>
-              <m:e>
-                <m:r>
-                  <w:rPr>
-                    <w:rFonts w:ascii="Cambria Math" w:eastAsiaTheme="minorEastAsia" w:hAnsi="Cambria Math"/>
-                    <w:sz w:val="32"/>
-                  </w:rPr>
-                  <m:t xml:space="preserve">9999* </m:t>
-                </m:r>
-                <m:sSup>
-                  <m:sSupPr>
-                    <m:ctrlPr>
-                      <w:rPr>
-                        <w:rFonts w:ascii="Cambria Math" w:eastAsiaTheme="minorEastAsia" w:hAnsi="Cambria Math"/>
-                        <w:i/>
-                        <w:sz w:val="32"/>
-                      </w:rPr>
-                    </m:ctrlPr>
-                  </m:sSupPr>
-                  <m:e>
-                    <m:r>
-                      <w:rPr>
-                        <w:rFonts w:ascii="Cambria Math" w:eastAsiaTheme="minorEastAsia" w:hAnsi="Cambria Math"/>
-                        <w:sz w:val="32"/>
-                      </w:rPr>
-                      <m:t>10</m:t>
-                    </m:r>
-                  </m:e>
-                  <m:sup>
-                    <m:r>
-                      <w:rPr>
-                        <w:rFonts w:ascii="Cambria Math" w:eastAsiaTheme="minorEastAsia" w:hAnsi="Cambria Math"/>
-                        <w:sz w:val="32"/>
-                      </w:rPr>
-                      <m:t>3</m:t>
-                    </m:r>
-                  </m:sup>
-                </m:sSup>
-                <m:r>
-                  <w:rPr>
-                    <w:rFonts w:ascii="Cambria Math" w:eastAsiaTheme="minorEastAsia" w:hAnsi="Cambria Math"/>
-                    <w:sz w:val="32"/>
-                  </w:rPr>
-                  <m:t>*8Bit</m:t>
-                </m:r>
-              </m:e>
-            </m:d>
-          </m:num>
-          <m:den>
-            <m:d>
-              <m:dPr>
-                <m:ctrlPr>
-                  <w:rPr>
-                    <w:rFonts w:ascii="Cambria Math" w:eastAsiaTheme="minorEastAsia" w:hAnsi="Cambria Math"/>
-                    <w:i/>
-                    <w:sz w:val="32"/>
-                  </w:rPr>
-                </m:ctrlPr>
-              </m:dPr>
-              <m:e>
-                <m:r>
-                  <w:rPr>
-                    <w:rFonts w:ascii="Cambria Math" w:eastAsiaTheme="minorEastAsia" w:hAnsi="Cambria Math"/>
-                    <w:sz w:val="32"/>
-                  </w:rPr>
-                  <m:t>384*</m:t>
-                </m:r>
-                <m:f>
-                  <m:fPr>
-                    <m:ctrlPr>
-                      <w:rPr>
-                        <w:rFonts w:ascii="Cambria Math" w:eastAsiaTheme="minorEastAsia" w:hAnsi="Cambria Math"/>
-                        <w:i/>
-                        <w:sz w:val="32"/>
-                      </w:rPr>
-                    </m:ctrlPr>
-                  </m:fPr>
-                  <m:num>
-                    <m:sSup>
-                      <m:sSupPr>
-                        <m:ctrlPr>
-                          <w:rPr>
-                            <w:rFonts w:ascii="Cambria Math" w:eastAsiaTheme="minorEastAsia" w:hAnsi="Cambria Math"/>
-                            <w:i/>
-                            <w:sz w:val="32"/>
-                          </w:rPr>
-                        </m:ctrlPr>
-                      </m:sSupPr>
-                      <m:e>
-                        <m:r>
-                          <w:rPr>
-                            <w:rFonts w:ascii="Cambria Math" w:eastAsiaTheme="minorEastAsia" w:hAnsi="Cambria Math"/>
-                            <w:sz w:val="32"/>
-                          </w:rPr>
-                          <m:t>10</m:t>
-                        </m:r>
-                      </m:e>
-                      <m:sup>
-                        <m:r>
-                          <w:rPr>
-                            <w:rFonts w:ascii="Cambria Math" w:eastAsiaTheme="minorEastAsia" w:hAnsi="Cambria Math"/>
-                            <w:sz w:val="32"/>
-                          </w:rPr>
-                          <m:t>3</m:t>
-                        </m:r>
-                      </m:sup>
-                    </m:sSup>
-                    <m:r>
-                      <w:rPr>
-                        <w:rFonts w:ascii="Cambria Math" w:eastAsiaTheme="minorEastAsia" w:hAnsi="Cambria Math"/>
-                        <w:sz w:val="32"/>
-                      </w:rPr>
-                      <m:t>Bit</m:t>
-                    </m:r>
-                  </m:num>
-                  <m:den>
-                    <m:r>
-                      <w:rPr>
-                        <w:rFonts w:ascii="Cambria Math" w:eastAsiaTheme="minorEastAsia" w:hAnsi="Cambria Math"/>
-                        <w:sz w:val="32"/>
-                      </w:rPr>
-                      <m:t>s</m:t>
-                    </m:r>
-                  </m:den>
-                </m:f>
-              </m:e>
-            </m:d>
-          </m:den>
-        </m:f>
-      </m:oMath>
+          <w:u w:val="double"/>
+        </w:rPr>
+      </w:pPr>
     </w:p>
     <w:p>
       <w:pPr>
         <w:spacing w:after="120"/>
         <w:rPr>
           <w:rFonts w:eastAsiaTheme="minorEastAsia"/>
-        </w:rPr>
-      </w:pPr>
-      <w:r>
-        <w:rPr>
-          <w:rFonts w:eastAsiaTheme="minorEastAsia"/>
-        </w:rPr>
-        <w:tab/>
-        <w:t xml:space="preserve">= </w:t>
-      </w:r>
-      <w:bookmarkStart w:id="24" w:name="OLE_LINK33"/>
-      <w:bookmarkStart w:id="25" w:name="OLE_LINK34"/>
-      <w:bookmarkStart w:id="26" w:name="OLE_LINK35"/>
-      <w:r>
-        <w:rPr>
-          <w:rFonts w:eastAsiaTheme="minorEastAsia"/>
-        </w:rPr>
-        <w:t>208.3125s</w:t>
-      </w:r>
-      <w:bookmarkEnd w:id="24"/>
-      <w:bookmarkEnd w:id="25"/>
-      <w:bookmarkEnd w:id="26"/>
-    </w:p>
-    <w:p>
-      <w:pPr>
-        <w:rPr>
-          <w:rFonts w:eastAsiaTheme="minorEastAsia"/>
-        </w:rPr>
-      </w:pPr>
-      <w:r>
-        <w:rPr>
-          <w:rFonts w:eastAsiaTheme="minorEastAsia"/>
-        </w:rPr>
-        <w:t>Gesamtzeit = 1KByte (Ende zu Ende) + 9999KByte(im ersten Abschnitt, da der langsamste, welcher die Gesamtgeschwindigkeit bestimmt)</w:t>
-      </w:r>
-    </w:p>
-    <w:p>
-      <w:pPr>
-        <w:rPr>
-          <w:rFonts w:eastAsiaTheme="minorEastAsia"/>
-          <w:b/>
-        </w:rPr>
-      </w:pPr>
-      <w:r>
-        <w:rPr>
-          <w:rFonts w:eastAsiaTheme="minorEastAsia"/>
-        </w:rPr>
-        <w:tab/>
-        <w:t xml:space="preserve">=0,02593812s + 208.3125s = </w:t>
-      </w:r>
-      <w:r>
-        <w:rPr>
-          <w:rFonts w:eastAsiaTheme="minorEastAsia"/>
-          <w:b/>
-        </w:rPr>
-        <w:t>208,338</w:t>
-      </w:r>
-      <w:r>
-        <w:rPr>
-          <w:rFonts w:eastAsiaTheme="minorEastAsia"/>
-          <w:b/>
-        </w:rPr>
-        <w:t>s</w:t>
-      </w:r>
-    </w:p>
-    <w:p>
-      <w:pPr>
-        <w:spacing w:after="120"/>
-        <w:rPr>
-          <w:rFonts w:eastAsiaTheme="minorEastAsia"/>
+          <w:b/>
           <w:u w:val="double"/>
         </w:rPr>
       </w:pPr>
-    </w:p>
-    <w:p>
-      <w:pPr>
-        <w:spacing w:after="120"/>
+      <w:r>
         <w:rPr>
           <w:rFonts w:eastAsiaTheme="minorEastAsia"/>
           <w:b/>
           <w:u w:val="double"/>
         </w:rPr>
-      </w:pPr>
-      <w:r>
-        <w:rPr>
-          <w:rFonts w:eastAsiaTheme="minorEastAsia"/>
-          <w:b/>
-          <w:u w:val="double"/>
-        </w:rPr>
         <w:t>e)</w:t>
       </w:r>
     </w:p>
     <w:p>
       <w:pPr>
-        <w:spacing w:after="120"/>
-        <w:rPr>
-          <w:rFonts w:eastAsiaTheme="minorEastAsia"/>
-        </w:rPr>
-      </w:pPr>
-      <w:r>
-        <w:rPr>
-          <w:rFonts w:eastAsiaTheme="minorEastAsia"/>
-          <w:b/>
-        </w:rPr>
-        <w:t>Total-Delay =</w:t>
-      </w:r>
-    </w:p>
-    <w:p>
-      <w:pPr>
-        <w:spacing w:after="120"/>
-        <w:rPr>
-          <w:rFonts w:eastAsiaTheme="minorEastAsia"/>
-          <w:szCs w:val="24"/>
+        <w:rPr>
+          <w:rFonts w:eastAsiaTheme="minorEastAsia"/>
+        </w:rPr>
+      </w:pPr>
+      <w:r>
+        <w:rPr>
+          <w:rFonts w:eastAsiaTheme="minorEastAsia"/>
+        </w:rPr>
+        <w:t xml:space="preserve">A zu R1 </w:t>
+      </w:r>
+    </w:p>
+    <w:p>
+      <w:pPr>
+        <w:rPr>
+          <w:rFonts w:eastAsiaTheme="minorEastAsia"/>
+          <w:lang w:val="en-US"/>
         </w:rPr>
       </w:pPr>
       <m:oMathPara>
-        <m:oMathParaPr>
-          <m:jc m:val="left"/>
-        </m:oMathParaPr>
         <m:oMath>
           <m:r>
             <w:rPr>
               <w:rFonts w:ascii="Cambria Math" w:eastAsiaTheme="minorEastAsia" w:hAnsi="Cambria Math"/>
+              <w:lang w:val="en-US"/>
             </w:rPr>
-            <m:t>=10.240*</m:t>
+            <m:t>Transmission Delay+Propagation Delay=</m:t>
           </m:r>
-          <m:d>
-            <m:dPr>
+          <m:f>
+            <m:fPr>
               <m:ctrlPr>
                 <w:rPr>
                   <w:rFonts w:ascii="Cambria Math" w:eastAsiaTheme="minorEastAsia" w:hAnsi="Cambria Math"/>
                   <w:i/>
+                  <w:lang w:val="en-US"/>
                 </w:rPr>
               </m:ctrlPr>
-            </m:dPr>
-            <m:e>
-              <m:f>
-                <m:fPr>
+            </m:fPr>
+            <m:num>
+              <m:d>
+                <m:dPr>
                   <m:ctrlPr>
                     <w:rPr>
                       <w:rFonts w:ascii="Cambria Math" w:eastAsiaTheme="minorEastAsia" w:hAnsi="Cambria Math"/>
                       <w:i/>
-                      <w:szCs w:val="24"/>
+                      <w:lang w:val="en-US"/>
                     </w:rPr>
                   </m:ctrlPr>
-                </m:fPr>
-                <m:num>
+                </m:dPr>
+                <m:e>
                   <m:r>
-                    <m:rPr>
-                      <m:sty m:val="p"/>
-                    </m:rPr>
                     <w:rPr>
                       <w:rFonts w:ascii="Cambria Math" w:eastAsiaTheme="minorEastAsia" w:hAnsi="Cambria Math"/>
-                    </w:rPr>
-                    <m:t>320bit</m:t>
+                      <w:lang w:val="en-US"/>
+                    </w:rPr>
+                    <m:t xml:space="preserve">1* </m:t>
                   </m:r>
-                </m:num>
-                <m:den>
                   <m:r>
-                    <m:rPr>
-                      <m:sty m:val="p"/>
-                    </m:rPr>
-                    <w:rPr>
-                      <w:rFonts w:ascii="Cambria Math" w:hAnsi="Cambria Math"/>
-                      <w:szCs w:val="24"/>
-                    </w:rPr>
-                    <m:t>384.000</m:t>
+                    <w:rPr>
+                      <w:rFonts w:ascii="Cambria Math" w:eastAsiaTheme="minorEastAsia" w:hAnsi="Cambria Math"/>
+                      <w:lang w:val="en-US"/>
+                    </w:rPr>
+                    <m:t>40</m:t>
+                  </m:r>
+                  <m:r>
+                    <w:rPr>
+                      <w:rFonts w:ascii="Cambria Math" w:eastAsiaTheme="minorEastAsia" w:hAnsi="Cambria Math"/>
+                      <w:lang w:val="en-US"/>
+                    </w:rPr>
+                    <m:t>*8Bit</m:t>
+                  </m:r>
+                </m:e>
+              </m:d>
+            </m:num>
+            <m:den>
+              <m:d>
+                <m:dPr>
+                  <m:ctrlPr>
+                    <w:rPr>
+                      <w:rFonts w:ascii="Cambria Math" w:eastAsiaTheme="minorEastAsia" w:hAnsi="Cambria Math"/>
+                      <w:i/>
+                      <w:lang w:val="en-US"/>
+                    </w:rPr>
+                  </m:ctrlPr>
+                </m:dPr>
+                <m:e>
+                  <m:r>
+                    <w:rPr>
+                      <w:rFonts w:ascii="Cambria Math" w:eastAsiaTheme="minorEastAsia" w:hAnsi="Cambria Math"/>
+                      <w:lang w:val="en-US"/>
+                    </w:rPr>
+                    <m:t>384 *</m:t>
                   </m:r>
                   <m:f>
                     <m:fPr>
                       <m:ctrlPr>
                         <w:rPr>
-                          <w:rFonts w:ascii="Cambria Math" w:hAnsi="Cambria Math"/>
+                          <w:rFonts w:ascii="Cambria Math" w:eastAsiaTheme="minorEastAsia" w:hAnsi="Cambria Math"/>
                           <w:i/>
-                          <w:szCs w:val="24"/>
+                          <w:lang w:val="en-US"/>
                         </w:rPr>
                       </m:ctrlPr>
                     </m:fPr>
                     <m:num>
+                      <m:sSup>
+                        <m:sSupPr>
+                          <m:ctrlPr>
+                            <w:rPr>
+                              <w:rFonts w:ascii="Cambria Math" w:eastAsiaTheme="minorEastAsia" w:hAnsi="Cambria Math"/>
+                              <w:i/>
+                              <w:lang w:val="en-US"/>
+                            </w:rPr>
+                          </m:ctrlPr>
+                        </m:sSupPr>
+                        <m:e>
+                          <m:r>
+                            <w:rPr>
+                              <w:rFonts w:ascii="Cambria Math" w:eastAsiaTheme="minorEastAsia" w:hAnsi="Cambria Math"/>
+                              <w:lang w:val="en-US"/>
+                            </w:rPr>
+                            <m:t>10</m:t>
+                          </m:r>
+                        </m:e>
+                        <m:sup>
+                          <m:r>
+                            <w:rPr>
+                              <w:rFonts w:ascii="Cambria Math" w:eastAsiaTheme="minorEastAsia" w:hAnsi="Cambria Math"/>
+                              <w:lang w:val="en-US"/>
+                            </w:rPr>
+                            <m:t>3</m:t>
+                          </m:r>
+                        </m:sup>
+                      </m:sSup>
                       <m:r>
                         <w:rPr>
-                          <w:rFonts w:ascii="Cambria Math" w:hAnsi="Cambria Math"/>
-                          <w:szCs w:val="24"/>
+                          <w:rFonts w:ascii="Cambria Math" w:eastAsiaTheme="minorEastAsia" w:hAnsi="Cambria Math"/>
+                          <w:lang w:val="en-US"/>
                         </w:rPr>
                         <m:t>bit</m:t>
                       </m:r>
@@ -7912,21 +8827,79 @@
                     <m:den>
                       <m:r>
                         <w:rPr>
-                          <w:rFonts w:ascii="Cambria Math" w:hAnsi="Cambria Math"/>
-                          <w:szCs w:val="24"/>
+                          <w:rFonts w:ascii="Cambria Math" w:eastAsiaTheme="minorEastAsia" w:hAnsi="Cambria Math"/>
+                          <w:lang w:val="en-US"/>
                         </w:rPr>
                         <m:t>s</m:t>
                       </m:r>
                     </m:den>
                   </m:f>
+                </m:e>
+              </m:d>
+            </m:den>
+          </m:f>
+          <m:r>
+            <w:rPr>
+              <w:rFonts w:ascii="Cambria Math" w:eastAsiaTheme="minorEastAsia" w:hAnsi="Cambria Math"/>
+              <w:lang w:val="en-US"/>
+            </w:rPr>
+            <m:t>+</m:t>
+          </m:r>
+          <m:f>
+            <m:fPr>
+              <m:ctrlPr>
+                <w:rPr>
+                  <w:rFonts w:ascii="Cambria Math" w:eastAsiaTheme="minorEastAsia" w:hAnsi="Cambria Math"/>
+                  <w:i/>
+                  <w:lang w:val="en-US"/>
+                </w:rPr>
+              </m:ctrlPr>
+            </m:fPr>
+            <m:num>
+              <m:r>
+                <w:rPr>
+                  <w:rFonts w:ascii="Cambria Math" w:eastAsiaTheme="minorEastAsia" w:hAnsi="Cambria Math"/>
+                  <w:lang w:val="en-US"/>
+                </w:rPr>
+                <m:t>3300m</m:t>
+              </m:r>
+            </m:num>
+            <m:den>
+              <m:f>
+                <m:fPr>
+                  <m:ctrlPr>
+                    <w:rPr>
+                      <w:rFonts w:ascii="Cambria Math" w:eastAsiaTheme="minorEastAsia" w:hAnsi="Cambria Math"/>
+                      <w:i/>
+                      <w:lang w:val="en-US"/>
+                    </w:rPr>
+                  </m:ctrlPr>
+                </m:fPr>
+                <m:num>
+                  <m:r>
+                    <w:rPr>
+                      <w:rFonts w:ascii="Cambria Math" w:eastAsiaTheme="minorEastAsia" w:hAnsi="Cambria Math"/>
+                      <w:lang w:val="en-US"/>
+                    </w:rPr>
+                    <m:t>2</m:t>
+                  </m:r>
+                </m:num>
+                <m:den>
+                  <m:r>
+                    <w:rPr>
+                      <w:rFonts w:ascii="Cambria Math" w:eastAsiaTheme="minorEastAsia" w:hAnsi="Cambria Math"/>
+                      <w:lang w:val="en-US"/>
+                    </w:rPr>
+                    <m:t>3</m:t>
+                  </m:r>
                 </m:den>
               </m:f>
               <m:r>
                 <w:rPr>
                   <w:rFonts w:ascii="Cambria Math" w:eastAsiaTheme="minorEastAsia" w:hAnsi="Cambria Math"/>
-                  <w:szCs w:val="24"/>
-                </w:rPr>
-                <m:t>+</m:t>
+                  <w:lang w:val="en-US"/>
+                </w:rPr>
+                <m:t>*3*</m:t>
               </m:r>
               <m:f>
                 <m:fPr>
@@ -7934,47 +8907,214 @@
                     <w:rPr>
                       <w:rFonts w:ascii="Cambria Math" w:eastAsiaTheme="minorEastAsia" w:hAnsi="Cambria Math"/>
                       <w:i/>
-                      <w:szCs w:val="24"/>
+                      <w:lang w:val="en-US"/>
                     </w:rPr>
                   </m:ctrlPr>
                 </m:fPr>
                 <m:num>
+                  <m:sSup>
+                    <m:sSupPr>
+                      <m:ctrlPr>
+                        <w:rPr>
+                          <w:rFonts w:ascii="Cambria Math" w:eastAsiaTheme="minorEastAsia" w:hAnsi="Cambria Math"/>
+                          <w:i/>
+                          <w:lang w:val="en-US"/>
+                        </w:rPr>
+                      </m:ctrlPr>
+                    </m:sSupPr>
+                    <m:e>
+                      <m:r>
+                        <w:rPr>
+                          <w:rFonts w:ascii="Cambria Math" w:eastAsiaTheme="minorEastAsia" w:hAnsi="Cambria Math"/>
+                          <w:lang w:val="en-US"/>
+                        </w:rPr>
+                        <m:t>10</m:t>
+                      </m:r>
+                    </m:e>
+                    <m:sup>
+                      <m:r>
+                        <w:rPr>
+                          <w:rFonts w:ascii="Cambria Math" w:eastAsiaTheme="minorEastAsia" w:hAnsi="Cambria Math"/>
+                          <w:lang w:val="en-US"/>
+                        </w:rPr>
+                        <m:t>8</m:t>
+                      </m:r>
+                    </m:sup>
+                  </m:sSup>
                   <m:r>
-                    <m:rPr>
-                      <m:sty m:val="p"/>
-                    </m:rPr>
                     <w:rPr>
                       <w:rFonts w:ascii="Cambria Math" w:eastAsiaTheme="minorEastAsia" w:hAnsi="Cambria Math"/>
-                    </w:rPr>
-                    <m:t>320bit</m:t>
+                      <w:lang w:val="en-US"/>
+                    </w:rPr>
+                    <m:t>m</m:t>
                   </m:r>
                 </m:num>
                 <m:den>
                   <m:r>
-                    <m:rPr>
-                      <m:sty m:val="p"/>
-                    </m:rPr>
-                    <w:rPr>
-                      <w:rFonts w:ascii="Cambria Math" w:hAnsi="Cambria Math"/>
-                      <w:szCs w:val="24"/>
-                    </w:rPr>
-                    <m:t>1.000.000.000</m:t>
+                    <w:rPr>
+                      <w:rFonts w:ascii="Cambria Math" w:eastAsiaTheme="minorEastAsia" w:hAnsi="Cambria Math"/>
+                      <w:lang w:val="en-US"/>
+                    </w:rPr>
+                    <m:t>s</m:t>
+                  </m:r>
+                </m:den>
+              </m:f>
+            </m:den>
+          </m:f>
+        </m:oMath>
+      </m:oMathPara>
+    </w:p>
+    <w:p>
+      <w:pPr>
+        <w:rPr>
+          <w:rFonts w:eastAsiaTheme="minorEastAsia"/>
+          <w:lang w:val="en-US"/>
+        </w:rPr>
+      </w:pPr>
+    </w:p>
+    <w:p>
+      <w:pPr>
+        <w:rPr>
+          <w:rFonts w:eastAsiaTheme="minorEastAsia"/>
+          <w:lang w:val="en-US"/>
+        </w:rPr>
+      </w:pPr>
+      <w:r>
+        <w:rPr>
+          <w:rFonts w:eastAsiaTheme="minorEastAsia"/>
+          <w:lang w:val="en-US"/>
+        </w:rPr>
+        <w:t xml:space="preserve">R1 </w:t>
+      </w:r>
+      <w:proofErr w:type="spellStart"/>
+      <w:r>
+        <w:rPr>
+          <w:rFonts w:eastAsiaTheme="minorEastAsia"/>
+          <w:lang w:val="en-US"/>
+        </w:rPr>
+        <w:t>zu</w:t>
+      </w:r>
+      <w:proofErr w:type="spellEnd"/>
+      <w:r>
+        <w:rPr>
+          <w:rFonts w:eastAsiaTheme="minorEastAsia"/>
+          <w:lang w:val="en-US"/>
+        </w:rPr>
+        <w:t xml:space="preserve"> R2:</w:t>
+      </w:r>
+    </w:p>
+    <w:p>
+      <w:pPr>
+        <w:rPr>
+          <w:rFonts w:eastAsiaTheme="minorEastAsia"/>
+          <w:lang w:val="en-GB"/>
+        </w:rPr>
+      </w:pPr>
+      <m:oMathPara>
+        <m:oMath>
+          <m:r>
+            <w:rPr>
+              <w:rFonts w:ascii="Cambria Math" w:eastAsiaTheme="minorEastAsia" w:hAnsi="Cambria Math"/>
+              <w:lang w:val="en-US"/>
+            </w:rPr>
+            <m:t>Transmission Delay+Propagation Delay=</m:t>
+          </m:r>
+          <m:f>
+            <m:fPr>
+              <m:ctrlPr>
+                <w:rPr>
+                  <w:rFonts w:ascii="Cambria Math" w:eastAsiaTheme="minorEastAsia" w:hAnsi="Cambria Math"/>
+                  <w:i/>
+                  <w:lang w:val="en-GB"/>
+                </w:rPr>
+              </m:ctrlPr>
+            </m:fPr>
+            <m:num>
+              <m:r>
+                <w:rPr>
+                  <w:rFonts w:ascii="Cambria Math" w:eastAsiaTheme="minorEastAsia" w:hAnsi="Cambria Math"/>
+                  <w:lang w:val="en-GB"/>
+                </w:rPr>
+                <m:t xml:space="preserve">1* </m:t>
+              </m:r>
+              <m:r>
+                <w:rPr>
+                  <w:rFonts w:ascii="Cambria Math" w:eastAsiaTheme="minorEastAsia" w:hAnsi="Cambria Math"/>
+                  <w:lang w:val="en-GB"/>
+                </w:rPr>
+                <m:t>40</m:t>
+              </m:r>
+              <m:r>
+                <w:rPr>
+                  <w:rFonts w:ascii="Cambria Math" w:eastAsiaTheme="minorEastAsia" w:hAnsi="Cambria Math"/>
+                  <w:lang w:val="en-GB"/>
+                </w:rPr>
+                <m:t>*8Bit</m:t>
+              </m:r>
+            </m:num>
+            <m:den>
+              <m:d>
+                <m:dPr>
+                  <m:ctrlPr>
+                    <w:rPr>
+                      <w:rFonts w:ascii="Cambria Math" w:eastAsiaTheme="minorEastAsia" w:hAnsi="Cambria Math"/>
+                      <w:i/>
+                      <w:lang w:val="en-GB"/>
+                    </w:rPr>
+                  </m:ctrlPr>
+                </m:dPr>
+                <m:e>
+                  <m:r>
+                    <w:rPr>
+                      <w:rFonts w:ascii="Cambria Math" w:eastAsiaTheme="minorEastAsia" w:hAnsi="Cambria Math"/>
+                      <w:lang w:val="en-GB"/>
+                    </w:rPr>
+                    <m:t>2*</m:t>
                   </m:r>
                   <m:f>
                     <m:fPr>
                       <m:ctrlPr>
                         <w:rPr>
-                          <w:rFonts w:ascii="Cambria Math" w:hAnsi="Cambria Math"/>
+                          <w:rFonts w:ascii="Cambria Math" w:eastAsiaTheme="minorEastAsia" w:hAnsi="Cambria Math"/>
                           <w:i/>
-                          <w:szCs w:val="24"/>
+                          <w:lang w:val="en-GB"/>
                         </w:rPr>
                       </m:ctrlPr>
                     </m:fPr>
                     <m:num>
+                      <m:sSup>
+                        <m:sSupPr>
+                          <m:ctrlPr>
+                            <w:rPr>
+                              <w:rFonts w:ascii="Cambria Math" w:eastAsiaTheme="minorEastAsia" w:hAnsi="Cambria Math"/>
+                              <w:i/>
+                              <w:lang w:val="en-GB"/>
+                            </w:rPr>
+                          </m:ctrlPr>
+                        </m:sSupPr>
+                        <m:e>
+                          <m:r>
+                            <w:rPr>
+                              <w:rFonts w:ascii="Cambria Math" w:eastAsiaTheme="minorEastAsia" w:hAnsi="Cambria Math"/>
+                              <w:lang w:val="en-GB"/>
+                            </w:rPr>
+                            <m:t>10</m:t>
+                          </m:r>
+                        </m:e>
+                        <m:sup>
+                          <m:r>
+                            <w:rPr>
+                              <w:rFonts w:ascii="Cambria Math" w:eastAsiaTheme="minorEastAsia" w:hAnsi="Cambria Math"/>
+                              <w:lang w:val="en-GB"/>
+                            </w:rPr>
+                            <m:t>6</m:t>
+                          </m:r>
+                        </m:sup>
+                      </m:sSup>
                       <m:r>
                         <w:rPr>
-                          <w:rFonts w:ascii="Cambria Math" w:hAnsi="Cambria Math"/>
-                          <w:szCs w:val="24"/>
+                          <w:rFonts w:ascii="Cambria Math" w:eastAsiaTheme="minorEastAsia" w:hAnsi="Cambria Math"/>
+                          <w:lang w:val="en-GB"/>
                         </w:rPr>
                         <m:t>bit</m:t>
                       </m:r>
@@ -7982,21 +9122,79 @@
                     <m:den>
                       <m:r>
                         <w:rPr>
-                          <w:rFonts w:ascii="Cambria Math" w:hAnsi="Cambria Math"/>
-                          <w:szCs w:val="24"/>
+                          <w:rFonts w:ascii="Cambria Math" w:eastAsiaTheme="minorEastAsia" w:hAnsi="Cambria Math"/>
+                          <w:lang w:val="en-GB"/>
                         </w:rPr>
                         <m:t>s</m:t>
                       </m:r>
                     </m:den>
                   </m:f>
+                </m:e>
+              </m:d>
+            </m:den>
+          </m:f>
+          <m:r>
+            <w:rPr>
+              <w:rFonts w:ascii="Cambria Math" w:eastAsiaTheme="minorEastAsia" w:hAnsi="Cambria Math"/>
+              <w:lang w:val="en-GB"/>
+            </w:rPr>
+            <m:t xml:space="preserve"> +</m:t>
+          </m:r>
+          <m:f>
+            <m:fPr>
+              <m:ctrlPr>
+                <w:rPr>
+                  <w:rFonts w:ascii="Cambria Math" w:eastAsiaTheme="minorEastAsia" w:hAnsi="Cambria Math"/>
+                  <w:i/>
+                  <w:lang w:val="en-GB"/>
+                </w:rPr>
+              </m:ctrlPr>
+            </m:fPr>
+            <m:num>
+              <m:r>
+                <w:rPr>
+                  <w:rFonts w:ascii="Cambria Math" w:eastAsiaTheme="minorEastAsia" w:hAnsi="Cambria Math"/>
+                  <w:lang w:val="en-GB"/>
+                </w:rPr>
+                <m:t>1000000m</m:t>
+              </m:r>
+            </m:num>
+            <m:den>
+              <m:f>
+                <m:fPr>
+                  <m:ctrlPr>
+                    <w:rPr>
+                      <w:rFonts w:ascii="Cambria Math" w:eastAsiaTheme="minorEastAsia" w:hAnsi="Cambria Math"/>
+                      <w:i/>
+                      <w:lang w:val="en-US"/>
+                    </w:rPr>
+                  </m:ctrlPr>
+                </m:fPr>
+                <m:num>
+                  <m:r>
+                    <w:rPr>
+                      <w:rFonts w:ascii="Cambria Math" w:eastAsiaTheme="minorEastAsia" w:hAnsi="Cambria Math"/>
+                      <w:lang w:val="en-US"/>
+                    </w:rPr>
+                    <m:t>2</m:t>
+                  </m:r>
+                </m:num>
+                <m:den>
+                  <m:r>
+                    <w:rPr>
+                      <w:rFonts w:ascii="Cambria Math" w:eastAsiaTheme="minorEastAsia" w:hAnsi="Cambria Math"/>
+                      <w:lang w:val="en-US"/>
+                    </w:rPr>
+                    <m:t>3</m:t>
+                  </m:r>
                 </m:den>
               </m:f>
               <m:r>
                 <w:rPr>
                   <w:rFonts w:ascii="Cambria Math" w:eastAsiaTheme="minorEastAsia" w:hAnsi="Cambria Math"/>
-                  <w:szCs w:val="24"/>
-                </w:rPr>
-                <m:t>+</m:t>
+                  <w:lang w:val="en-US"/>
+                </w:rPr>
+                <m:t>*3*</m:t>
               </m:r>
               <m:f>
                 <m:fPr>
@@ -8004,69 +9202,274 @@
                     <w:rPr>
                       <w:rFonts w:ascii="Cambria Math" w:eastAsiaTheme="minorEastAsia" w:hAnsi="Cambria Math"/>
                       <w:i/>
-                      <w:szCs w:val="24"/>
+                      <w:lang w:val="en-US"/>
+                    </w:rPr>
+                  </m:ctrlPr>
+                </m:fPr>
+                <m:num>
+                  <m:sSup>
+                    <m:sSupPr>
+                      <m:ctrlPr>
+                        <w:rPr>
+                          <w:rFonts w:ascii="Cambria Math" w:eastAsiaTheme="minorEastAsia" w:hAnsi="Cambria Math"/>
+                          <w:i/>
+                          <w:lang w:val="en-US"/>
+                        </w:rPr>
+                      </m:ctrlPr>
+                    </m:sSupPr>
+                    <m:e>
+                      <m:r>
+                        <w:rPr>
+                          <w:rFonts w:ascii="Cambria Math" w:eastAsiaTheme="minorEastAsia" w:hAnsi="Cambria Math"/>
+                          <w:lang w:val="en-US"/>
+                        </w:rPr>
+                        <m:t>10</m:t>
+                      </m:r>
+                    </m:e>
+                    <m:sup>
+                      <m:r>
+                        <w:rPr>
+                          <w:rFonts w:ascii="Cambria Math" w:eastAsiaTheme="minorEastAsia" w:hAnsi="Cambria Math"/>
+                          <w:lang w:val="en-US"/>
+                        </w:rPr>
+                        <m:t>8m</m:t>
+                      </m:r>
+                    </m:sup>
+                  </m:sSup>
+                </m:num>
+                <m:den>
+                  <m:r>
+                    <w:rPr>
+                      <w:rFonts w:ascii="Cambria Math" w:eastAsiaTheme="minorEastAsia" w:hAnsi="Cambria Math"/>
+                      <w:lang w:val="en-US"/>
+                    </w:rPr>
+                    <m:t>s</m:t>
+                  </m:r>
+                </m:den>
+              </m:f>
+            </m:den>
+          </m:f>
+        </m:oMath>
+      </m:oMathPara>
+    </w:p>
+    <w:p>
+      <w:pPr>
+        <w:rPr>
+          <w:rFonts w:eastAsiaTheme="minorEastAsia"/>
+          <w:lang w:val="en-GB"/>
+        </w:rPr>
+      </w:pPr>
+    </w:p>
+    <w:p>
+      <w:pPr>
+        <w:rPr>
+          <w:rFonts w:eastAsiaTheme="minorEastAsia"/>
+          <w:lang w:val="en-GB"/>
+        </w:rPr>
+      </w:pPr>
+      <w:r>
+        <w:rPr>
+          <w:rFonts w:eastAsiaTheme="minorEastAsia"/>
+          <w:lang w:val="en-GB"/>
+        </w:rPr>
+        <w:t xml:space="preserve">R2 </w:t>
+      </w:r>
+      <w:proofErr w:type="spellStart"/>
+      <w:r>
+        <w:rPr>
+          <w:rFonts w:eastAsiaTheme="minorEastAsia"/>
+          <w:lang w:val="en-GB"/>
+        </w:rPr>
+        <w:t>zu</w:t>
+      </w:r>
+      <w:proofErr w:type="spellEnd"/>
+      <w:r>
+        <w:rPr>
+          <w:rFonts w:eastAsiaTheme="minorEastAsia"/>
+          <w:lang w:val="en-GB"/>
+        </w:rPr>
+        <w:t xml:space="preserve"> B:</w:t>
+      </w:r>
+    </w:p>
+    <w:p>
+      <w:pPr>
+        <w:rPr>
+          <w:rFonts w:eastAsiaTheme="minorEastAsia"/>
+          <w:lang w:val="en-GB"/>
+        </w:rPr>
+      </w:pPr>
+      <m:oMathPara>
+        <m:oMath>
+          <m:r>
+            <w:rPr>
+              <w:rFonts w:ascii="Cambria Math" w:eastAsiaTheme="minorEastAsia" w:hAnsi="Cambria Math"/>
+              <w:lang w:val="en-US"/>
+            </w:rPr>
+            <m:t>Transmission Delay+Propagation Delay=</m:t>
+          </m:r>
+          <m:f>
+            <m:fPr>
+              <m:ctrlPr>
+                <w:rPr>
+                  <w:rFonts w:ascii="Cambria Math" w:eastAsiaTheme="minorEastAsia" w:hAnsi="Cambria Math"/>
+                  <w:i/>
+                  <w:lang w:val="en-GB"/>
+                </w:rPr>
+              </m:ctrlPr>
+            </m:fPr>
+            <m:num>
+              <m:r>
+                <w:rPr>
+                  <w:rFonts w:ascii="Cambria Math" w:eastAsiaTheme="minorEastAsia" w:hAnsi="Cambria Math"/>
+                  <w:lang w:val="en-GB"/>
+                </w:rPr>
+                <m:t>1*</m:t>
+              </m:r>
+              <m:r>
+                <w:rPr>
+                  <w:rFonts w:ascii="Cambria Math" w:eastAsiaTheme="minorEastAsia" w:hAnsi="Cambria Math"/>
+                  <w:lang w:val="en-GB"/>
+                </w:rPr>
+                <m:t>40</m:t>
+              </m:r>
+              <m:r>
+                <w:rPr>
+                  <w:rFonts w:ascii="Cambria Math" w:eastAsiaTheme="minorEastAsia" w:hAnsi="Cambria Math"/>
+                  <w:lang w:val="en-GB"/>
+                </w:rPr>
+                <m:t>*8Bit</m:t>
+              </m:r>
+            </m:num>
+            <m:den>
+              <m:r>
+                <w:rPr>
+                  <w:rFonts w:ascii="Cambria Math" w:eastAsiaTheme="minorEastAsia" w:hAnsi="Cambria Math"/>
+                  <w:lang w:val="en-GB"/>
+                </w:rPr>
+                <m:t>100*</m:t>
+              </m:r>
+              <m:f>
+                <m:fPr>
+                  <m:ctrlPr>
+                    <w:rPr>
+                      <w:rFonts w:ascii="Cambria Math" w:eastAsiaTheme="minorEastAsia" w:hAnsi="Cambria Math"/>
+                      <w:i/>
+                      <w:lang w:val="en-GB"/>
+                    </w:rPr>
+                  </m:ctrlPr>
+                </m:fPr>
+                <m:num>
+                  <m:sSup>
+                    <m:sSupPr>
+                      <m:ctrlPr>
+                        <w:rPr>
+                          <w:rFonts w:ascii="Cambria Math" w:eastAsiaTheme="minorEastAsia" w:hAnsi="Cambria Math"/>
+                          <w:i/>
+                          <w:lang w:val="en-GB"/>
+                        </w:rPr>
+                      </m:ctrlPr>
+                    </m:sSupPr>
+                    <m:e>
+                      <m:r>
+                        <w:rPr>
+                          <w:rFonts w:ascii="Cambria Math" w:eastAsiaTheme="minorEastAsia" w:hAnsi="Cambria Math"/>
+                          <w:lang w:val="en-GB"/>
+                        </w:rPr>
+                        <m:t>10</m:t>
+                      </m:r>
+                    </m:e>
+                    <m:sup>
+                      <m:r>
+                        <w:rPr>
+                          <w:rFonts w:ascii="Cambria Math" w:eastAsiaTheme="minorEastAsia" w:hAnsi="Cambria Math"/>
+                          <w:lang w:val="en-GB"/>
+                        </w:rPr>
+                        <m:t>6</m:t>
+                      </m:r>
+                    </m:sup>
+                  </m:sSup>
+                  <m:r>
+                    <w:rPr>
+                      <w:rFonts w:ascii="Cambria Math" w:eastAsiaTheme="minorEastAsia" w:hAnsi="Cambria Math"/>
+                      <w:lang w:val="en-GB"/>
+                    </w:rPr>
+                    <m:t>bits</m:t>
+                  </m:r>
+                </m:num>
+                <m:den>
+                  <m:r>
+                    <w:rPr>
+                      <w:rFonts w:ascii="Cambria Math" w:eastAsiaTheme="minorEastAsia" w:hAnsi="Cambria Math"/>
+                      <w:lang w:val="en-GB"/>
+                    </w:rPr>
+                    <m:t>s</m:t>
+                  </m:r>
+                </m:den>
+              </m:f>
+            </m:den>
+          </m:f>
+          <m:r>
+            <w:rPr>
+              <w:rFonts w:ascii="Cambria Math" w:eastAsiaTheme="minorEastAsia" w:hAnsi="Cambria Math"/>
+              <w:lang w:val="en-GB"/>
+            </w:rPr>
+            <m:t>+</m:t>
+          </m:r>
+          <m:f>
+            <m:fPr>
+              <m:ctrlPr>
+                <w:rPr>
+                  <w:rFonts w:ascii="Cambria Math" w:eastAsiaTheme="minorEastAsia" w:hAnsi="Cambria Math"/>
+                  <w:i/>
+                  <w:lang w:val="en-GB"/>
+                </w:rPr>
+              </m:ctrlPr>
+            </m:fPr>
+            <m:num>
+              <m:r>
+                <w:rPr>
+                  <w:rFonts w:ascii="Cambria Math" w:eastAsiaTheme="minorEastAsia" w:hAnsi="Cambria Math"/>
+                  <w:lang w:val="en-GB"/>
+                </w:rPr>
+                <m:t>25m</m:t>
+              </m:r>
+            </m:num>
+            <m:den>
+              <m:f>
+                <m:fPr>
+                  <m:ctrlPr>
+                    <w:rPr>
+                      <w:rFonts w:ascii="Cambria Math" w:eastAsiaTheme="minorEastAsia" w:hAnsi="Cambria Math"/>
+                      <w:i/>
+                      <w:lang w:val="en-GB"/>
                     </w:rPr>
                   </m:ctrlPr>
                 </m:fPr>
                 <m:num>
                   <m:r>
-                    <m:rPr>
-                      <m:sty m:val="p"/>
-                    </m:rPr>
                     <w:rPr>
                       <w:rFonts w:ascii="Cambria Math" w:eastAsiaTheme="minorEastAsia" w:hAnsi="Cambria Math"/>
-                    </w:rPr>
-                    <m:t>320bit</m:t>
+                      <w:lang w:val="en-GB"/>
+                    </w:rPr>
+                    <m:t>2</m:t>
                   </m:r>
                 </m:num>
                 <m:den>
                   <m:r>
-                    <m:rPr>
-                      <m:sty m:val="p"/>
-                    </m:rPr>
-                    <w:rPr>
-                      <w:rFonts w:ascii="Cambria Math" w:hAnsi="Cambria Math"/>
-                      <w:szCs w:val="24"/>
-                    </w:rPr>
-                    <m:t>100.000.000</m:t>
+                    <w:rPr>
+                      <w:rFonts w:ascii="Cambria Math" w:eastAsiaTheme="minorEastAsia" w:hAnsi="Cambria Math"/>
+                      <w:lang w:val="en-GB"/>
+                    </w:rPr>
+                    <m:t>3</m:t>
                   </m:r>
-                  <m:f>
-                    <m:fPr>
-                      <m:ctrlPr>
-                        <w:rPr>
-                          <w:rFonts w:ascii="Cambria Math" w:hAnsi="Cambria Math"/>
-                          <w:i/>
-                          <w:szCs w:val="24"/>
-                        </w:rPr>
-                      </m:ctrlPr>
-                    </m:fPr>
-                    <m:num>
-                      <m:r>
-                        <w:rPr>
-                          <w:rFonts w:ascii="Cambria Math" w:hAnsi="Cambria Math"/>
-                          <w:szCs w:val="24"/>
-                        </w:rPr>
-                        <m:t>bit</m:t>
-                      </m:r>
-                    </m:num>
-                    <m:den>
-                      <m:r>
-                        <w:rPr>
-                          <w:rFonts w:ascii="Cambria Math" w:hAnsi="Cambria Math"/>
-                          <w:szCs w:val="24"/>
-                        </w:rPr>
-                        <m:t>s</m:t>
-                      </m:r>
-                    </m:den>
-                  </m:f>
                 </m:den>
               </m:f>
               <m:r>
                 <w:rPr>
                   <w:rFonts w:ascii="Cambria Math" w:eastAsiaTheme="minorEastAsia" w:hAnsi="Cambria Math"/>
-                  <w:szCs w:val="24"/>
-                </w:rPr>
-                <m:t xml:space="preserve">+Propagation Delay+ </m:t>
+                  <w:lang w:val="en-GB"/>
+                </w:rPr>
+                <m:t>*3*</m:t>
               </m:r>
               <m:f>
                 <m:fPr>
@@ -8074,286 +9477,467 @@
                     <w:rPr>
                       <w:rFonts w:ascii="Cambria Math" w:eastAsiaTheme="minorEastAsia" w:hAnsi="Cambria Math"/>
                       <w:i/>
-                      <w:szCs w:val="24"/>
+                      <w:lang w:val="en-GB"/>
+                    </w:rPr>
+                  </m:ctrlPr>
+                </m:fPr>
+                <m:num>
+                  <m:sSup>
+                    <m:sSupPr>
+                      <m:ctrlPr>
+                        <w:rPr>
+                          <w:rFonts w:ascii="Cambria Math" w:eastAsiaTheme="minorEastAsia" w:hAnsi="Cambria Math"/>
+                          <w:i/>
+                          <w:lang w:val="en-GB"/>
+                        </w:rPr>
+                      </m:ctrlPr>
+                    </m:sSupPr>
+                    <m:e>
+                      <m:r>
+                        <w:rPr>
+                          <w:rFonts w:ascii="Cambria Math" w:eastAsiaTheme="minorEastAsia" w:hAnsi="Cambria Math"/>
+                          <w:lang w:val="en-GB"/>
+                        </w:rPr>
+                        <m:t>10</m:t>
+                      </m:r>
+                    </m:e>
+                    <m:sup>
+                      <m:r>
+                        <w:rPr>
+                          <w:rFonts w:ascii="Cambria Math" w:eastAsiaTheme="minorEastAsia" w:hAnsi="Cambria Math"/>
+                          <w:lang w:val="en-GB"/>
+                        </w:rPr>
+                        <m:t>8</m:t>
+                      </m:r>
+                    </m:sup>
+                  </m:sSup>
+                  <m:r>
+                    <w:rPr>
+                      <w:rFonts w:ascii="Cambria Math" w:eastAsiaTheme="minorEastAsia" w:hAnsi="Cambria Math"/>
+                      <w:lang w:val="en-GB"/>
+                    </w:rPr>
+                    <m:t>m</m:t>
+                  </m:r>
+                </m:num>
+                <m:den>
+                  <m:r>
+                    <w:rPr>
+                      <w:rFonts w:ascii="Cambria Math" w:eastAsiaTheme="minorEastAsia" w:hAnsi="Cambria Math"/>
+                      <w:lang w:val="en-GB"/>
+                    </w:rPr>
+                    <m:t>s</m:t>
+                  </m:r>
+                </m:den>
+              </m:f>
+            </m:den>
+          </m:f>
+        </m:oMath>
+      </m:oMathPara>
+    </w:p>
+    <w:p>
+      <w:pPr>
+        <w:rPr>
+          <w:rFonts w:eastAsiaTheme="minorEastAsia"/>
+          <w:b/>
+        </w:rPr>
+      </w:pPr>
+      <w:r>
+        <w:rPr>
+          <w:rFonts w:eastAsiaTheme="minorEastAsia"/>
+        </w:rPr>
+        <w:t xml:space="preserve">Ende zu Ende für 40Kbyte = </w:t>
+      </w:r>
+      <w:r>
+        <w:rPr>
+          <w:rFonts w:eastAsiaTheme="minorEastAsia"/>
+          <w:b/>
+        </w:rPr>
+        <w:t>0.0</w:t>
+      </w:r>
+      <w:r>
+        <w:rPr>
+          <w:rFonts w:eastAsiaTheme="minorEastAsia"/>
+          <w:b/>
+        </w:rPr>
+        <w:t>0</w:t>
+      </w:r>
+      <w:r>
+        <w:rPr>
+          <w:rFonts w:eastAsiaTheme="minorEastAsia"/>
+          <w:b/>
+        </w:rPr>
+        <w:t>59s</w:t>
+      </w:r>
+    </w:p>
+    <w:p>
+      <w:pPr>
+        <w:rPr>
+          <w:rFonts w:eastAsiaTheme="minorEastAsia"/>
+          <w:b/>
+        </w:rPr>
+      </w:pPr>
+      <w:r>
+        <w:rPr>
+          <w:rFonts w:eastAsiaTheme="minorEastAsia"/>
+          <w:b/>
+        </w:rPr>
+        <w:t xml:space="preserve">Paketrest 1 </w:t>
+      </w:r>
+      <w:proofErr w:type="spellStart"/>
+      <w:r>
+        <w:rPr>
+          <w:rFonts w:eastAsiaTheme="minorEastAsia"/>
+          <w:b/>
+        </w:rPr>
+        <w:t>Kbyte</w:t>
+      </w:r>
+      <w:proofErr w:type="spellEnd"/>
+      <w:r>
+        <w:rPr>
+          <w:rFonts w:eastAsiaTheme="minorEastAsia"/>
+          <w:b/>
+        </w:rPr>
+        <w:t xml:space="preserve"> – 40Byte = 960Byte</w:t>
+      </w:r>
+    </w:p>
+    <w:p>
+      <w:pPr>
+        <w:rPr>
+          <w:rFonts w:eastAsiaTheme="minorEastAsia"/>
+          <w:b/>
+        </w:rPr>
+      </w:pPr>
+    </w:p>
+    <w:p>
+      <w:pPr>
+        <w:rPr>
+          <w:rFonts w:eastAsiaTheme="minorEastAsia"/>
+          <w:b/>
+        </w:rPr>
+      </w:pPr>
+      <w:r>
+        <w:rPr>
+          <w:rFonts w:eastAsiaTheme="minorEastAsia"/>
+          <w:b/>
+        </w:rPr>
+        <w:t>Pakete von A zu R1:</w:t>
+      </w:r>
+    </w:p>
+    <w:p>
+      <w:pPr>
+        <w:rPr>
+          <w:rFonts w:eastAsiaTheme="minorEastAsia"/>
+          <w:lang w:val="en-GB"/>
+        </w:rPr>
+      </w:pPr>
+      <m:oMathPara>
+        <m:oMath>
+          <m:f>
+            <m:fPr>
+              <m:ctrlPr>
+                <w:rPr>
+                  <w:rFonts w:ascii="Cambria Math" w:eastAsiaTheme="minorEastAsia" w:hAnsi="Cambria Math"/>
+                  <w:i/>
+                  <w:lang w:val="en-GB"/>
+                </w:rPr>
+              </m:ctrlPr>
+            </m:fPr>
+            <m:num>
+              <m:r>
+                <w:rPr>
+                  <w:rFonts w:ascii="Cambria Math" w:eastAsiaTheme="minorEastAsia" w:hAnsi="Cambria Math"/>
+                  <w:lang w:val="en-GB"/>
+                </w:rPr>
+                <m:t>960*8Bit</m:t>
+              </m:r>
+            </m:num>
+            <m:den>
+              <m:r>
+                <w:rPr>
+                  <w:rFonts w:ascii="Cambria Math" w:eastAsiaTheme="minorEastAsia" w:hAnsi="Cambria Math"/>
+                  <w:lang w:val="en-GB"/>
+                </w:rPr>
+                <m:t>384</m:t>
+              </m:r>
+              <m:r>
+                <w:rPr>
+                  <w:rFonts w:ascii="Cambria Math" w:eastAsiaTheme="minorEastAsia" w:hAnsi="Cambria Math"/>
+                  <w:lang w:val="en-GB"/>
+                </w:rPr>
+                <m:t>*</m:t>
+              </m:r>
+              <m:f>
+                <m:fPr>
+                  <m:ctrlPr>
+                    <w:rPr>
+                      <w:rFonts w:ascii="Cambria Math" w:eastAsiaTheme="minorEastAsia" w:hAnsi="Cambria Math"/>
+                      <w:i/>
+                      <w:lang w:val="en-GB"/>
+                    </w:rPr>
+                  </m:ctrlPr>
+                </m:fPr>
+                <m:num>
+                  <m:sSup>
+                    <m:sSupPr>
+                      <m:ctrlPr>
+                        <w:rPr>
+                          <w:rFonts w:ascii="Cambria Math" w:eastAsiaTheme="minorEastAsia" w:hAnsi="Cambria Math"/>
+                          <w:i/>
+                          <w:lang w:val="en-GB"/>
+                        </w:rPr>
+                      </m:ctrlPr>
+                    </m:sSupPr>
+                    <m:e>
+                      <m:r>
+                        <w:rPr>
+                          <w:rFonts w:ascii="Cambria Math" w:eastAsiaTheme="minorEastAsia" w:hAnsi="Cambria Math"/>
+                          <w:lang w:val="en-GB"/>
+                        </w:rPr>
+                        <m:t>10</m:t>
+                      </m:r>
+                    </m:e>
+                    <m:sup>
+                      <m:r>
+                        <w:rPr>
+                          <w:rFonts w:ascii="Cambria Math" w:eastAsiaTheme="minorEastAsia" w:hAnsi="Cambria Math"/>
+                          <w:lang w:val="en-GB"/>
+                        </w:rPr>
+                        <m:t>3</m:t>
+                      </m:r>
+                    </m:sup>
+                  </m:sSup>
+                  <m:r>
+                    <w:rPr>
+                      <w:rFonts w:ascii="Cambria Math" w:eastAsiaTheme="minorEastAsia" w:hAnsi="Cambria Math"/>
+                      <w:lang w:val="en-GB"/>
+                    </w:rPr>
+                    <m:t>bits</m:t>
+                  </m:r>
+                </m:num>
+                <m:den>
+                  <m:r>
+                    <w:rPr>
+                      <w:rFonts w:ascii="Cambria Math" w:eastAsiaTheme="minorEastAsia" w:hAnsi="Cambria Math"/>
+                      <w:lang w:val="en-GB"/>
+                    </w:rPr>
+                    <m:t>s</m:t>
+                  </m:r>
+                </m:den>
+              </m:f>
+            </m:den>
+          </m:f>
+          <m:r>
+            <w:rPr>
+              <w:rFonts w:ascii="Cambria Math" w:eastAsiaTheme="minorEastAsia" w:hAnsi="Cambria Math"/>
+              <w:lang w:val="en-GB"/>
+            </w:rPr>
+            <m:t>+</m:t>
+          </m:r>
+          <m:f>
+            <m:fPr>
+              <m:ctrlPr>
+                <w:rPr>
+                  <w:rFonts w:ascii="Cambria Math" w:eastAsiaTheme="minorEastAsia" w:hAnsi="Cambria Math"/>
+                  <w:i/>
+                  <w:lang w:val="en-GB"/>
+                </w:rPr>
+              </m:ctrlPr>
+            </m:fPr>
+            <m:num>
+              <m:r>
+                <w:rPr>
+                  <w:rFonts w:ascii="Cambria Math" w:eastAsiaTheme="minorEastAsia" w:hAnsi="Cambria Math"/>
+                  <w:lang w:val="en-GB"/>
+                </w:rPr>
+                <m:t>3300m</m:t>
+              </m:r>
+            </m:num>
+            <m:den>
+              <m:f>
+                <m:fPr>
+                  <m:ctrlPr>
+                    <w:rPr>
+                      <w:rFonts w:ascii="Cambria Math" w:eastAsiaTheme="minorEastAsia" w:hAnsi="Cambria Math"/>
+                      <w:i/>
+                      <w:lang w:val="en-GB"/>
                     </w:rPr>
                   </m:ctrlPr>
                 </m:fPr>
                 <m:num>
                   <m:r>
-                    <m:rPr>
-                      <m:sty m:val="p"/>
-                    </m:rPr>
                     <w:rPr>
                       <w:rFonts w:ascii="Cambria Math" w:eastAsiaTheme="minorEastAsia" w:hAnsi="Cambria Math"/>
-                    </w:rPr>
-                    <m:t>7872bit</m:t>
+                      <w:lang w:val="en-GB"/>
+                    </w:rPr>
+                    <m:t>2</m:t>
                   </m:r>
                 </m:num>
                 <m:den>
                   <m:r>
-                    <m:rPr>
-                      <m:sty m:val="p"/>
-                    </m:rPr>
-                    <w:rPr>
-                      <w:rFonts w:ascii="Cambria Math" w:hAnsi="Cambria Math"/>
-                      <w:szCs w:val="24"/>
-                    </w:rPr>
-                    <m:t>384.000</m:t>
+                    <w:rPr>
+                      <w:rFonts w:ascii="Cambria Math" w:eastAsiaTheme="minorEastAsia" w:hAnsi="Cambria Math"/>
+                      <w:lang w:val="en-GB"/>
+                    </w:rPr>
+                    <m:t>3</m:t>
                   </m:r>
-                  <m:f>
-                    <m:fPr>
+                </m:den>
+              </m:f>
+              <m:r>
+                <w:rPr>
+                  <w:rFonts w:ascii="Cambria Math" w:eastAsiaTheme="minorEastAsia" w:hAnsi="Cambria Math"/>
+                  <w:lang w:val="en-GB"/>
+                </w:rPr>
+                <m:t>*3*</m:t>
+              </m:r>
+              <m:f>
+                <m:fPr>
+                  <m:ctrlPr>
+                    <w:rPr>
+                      <w:rFonts w:ascii="Cambria Math" w:eastAsiaTheme="minorEastAsia" w:hAnsi="Cambria Math"/>
+                      <w:i/>
+                      <w:lang w:val="en-GB"/>
+                    </w:rPr>
+                  </m:ctrlPr>
+                </m:fPr>
+                <m:num>
+                  <m:sSup>
+                    <m:sSupPr>
                       <m:ctrlPr>
                         <w:rPr>
-                          <w:rFonts w:ascii="Cambria Math" w:hAnsi="Cambria Math"/>
+                          <w:rFonts w:ascii="Cambria Math" w:eastAsiaTheme="minorEastAsia" w:hAnsi="Cambria Math"/>
                           <w:i/>
-                          <w:szCs w:val="24"/>
+                          <w:lang w:val="en-GB"/>
                         </w:rPr>
                       </m:ctrlPr>
-                    </m:fPr>
-                    <m:num>
+                    </m:sSupPr>
+                    <m:e>
                       <m:r>
                         <w:rPr>
-                          <w:rFonts w:ascii="Cambria Math" w:hAnsi="Cambria Math"/>
-                          <w:szCs w:val="24"/>
+                          <w:rFonts w:ascii="Cambria Math" w:eastAsiaTheme="minorEastAsia" w:hAnsi="Cambria Math"/>
+                          <w:lang w:val="en-GB"/>
                         </w:rPr>
-                        <m:t>bit</m:t>
+                        <m:t>10</m:t>
                       </m:r>
-                    </m:num>
-                    <m:den>
+                    </m:e>
+                    <m:sup>
                       <m:r>
                         <w:rPr>
-                          <w:rFonts w:ascii="Cambria Math" w:hAnsi="Cambria Math"/>
-                          <w:szCs w:val="24"/>
+                          <w:rFonts w:ascii="Cambria Math" w:eastAsiaTheme="minorEastAsia" w:hAnsi="Cambria Math"/>
+                          <w:lang w:val="en-GB"/>
                         </w:rPr>
-                        <m:t>s</m:t>
+                        <m:t>8</m:t>
                       </m:r>
-                    </m:den>
-                  </m:f>
+                    </m:sup>
+                  </m:sSup>
+                  <m:r>
+                    <w:rPr>
+                      <w:rFonts w:ascii="Cambria Math" w:eastAsiaTheme="minorEastAsia" w:hAnsi="Cambria Math"/>
+                      <w:lang w:val="en-GB"/>
+                    </w:rPr>
+                    <m:t>m</m:t>
+                  </m:r>
+                </m:num>
+                <m:den>
+                  <m:r>
+                    <w:rPr>
+                      <w:rFonts w:ascii="Cambria Math" w:eastAsiaTheme="minorEastAsia" w:hAnsi="Cambria Math"/>
+                      <w:lang w:val="en-GB"/>
+                    </w:rPr>
+                    <m:t>s</m:t>
+                  </m:r>
                 </m:den>
               </m:f>
-              <m:ctrlPr>
-                <w:rPr>
-                  <w:rFonts w:ascii="Cambria Math" w:eastAsiaTheme="minorEastAsia" w:hAnsi="Cambria Math"/>
-                  <w:i/>
-                  <w:szCs w:val="24"/>
-                </w:rPr>
-              </m:ctrlPr>
-            </m:e>
-          </m:d>
+            </m:den>
+          </m:f>
         </m:oMath>
       </m:oMathPara>
     </w:p>
     <w:p>
       <w:pPr>
-        <w:spacing w:after="120"/>
-        <w:rPr>
-          <w:rFonts w:eastAsiaTheme="minorEastAsia"/>
-          <w:szCs w:val="24"/>
-        </w:rPr>
-      </w:pPr>
-      <m:oMathPara>
-        <m:oMathParaPr>
-          <m:jc m:val="left"/>
-        </m:oMathParaPr>
-        <m:oMath>
-          <m:r>
-            <w:rPr>
-              <w:rFonts w:ascii="Cambria Math" w:eastAsiaTheme="minorEastAsia" w:hAnsi="Cambria Math"/>
-              <w:szCs w:val="24"/>
-            </w:rPr>
-            <w:lastRenderedPageBreak/>
-            <m:t>=10.240*(8,36*</m:t>
-          </m:r>
-          <m:sSup>
-            <m:sSupPr>
-              <m:ctrlPr>
-                <w:rPr>
-                  <w:rFonts w:ascii="Cambria Math" w:eastAsiaTheme="minorEastAsia" w:hAnsi="Cambria Math"/>
-                  <w:i/>
-                  <w:szCs w:val="24"/>
-                </w:rPr>
-              </m:ctrlPr>
-            </m:sSupPr>
-            <m:e>
-              <m:r>
-                <w:rPr>
-                  <w:rFonts w:ascii="Cambria Math" w:eastAsiaTheme="minorEastAsia" w:hAnsi="Cambria Math"/>
-                  <w:szCs w:val="24"/>
-                </w:rPr>
-                <m:t>10</m:t>
-              </m:r>
-            </m:e>
-            <m:sup>
-              <m:r>
-                <w:rPr>
-                  <w:rFonts w:ascii="Cambria Math" w:eastAsiaTheme="minorEastAsia" w:hAnsi="Cambria Math"/>
-                  <w:szCs w:val="24"/>
-                </w:rPr>
-                <m:t>-4</m:t>
-              </m:r>
-            </m:sup>
-          </m:sSup>
-          <m:r>
-            <w:rPr>
-              <w:rFonts w:ascii="Cambria Math" w:eastAsiaTheme="minorEastAsia" w:hAnsi="Cambria Math"/>
-              <w:szCs w:val="24"/>
-            </w:rPr>
-            <m:t>s+1,65*</m:t>
-          </m:r>
-          <m:sSup>
-            <m:sSupPr>
-              <m:ctrlPr>
-                <w:rPr>
-                  <w:rFonts w:ascii="Cambria Math" w:eastAsiaTheme="minorEastAsia" w:hAnsi="Cambria Math"/>
-                  <w:i/>
-                  <w:szCs w:val="24"/>
-                </w:rPr>
-              </m:ctrlPr>
-            </m:sSupPr>
-            <m:e>
-              <m:r>
-                <w:rPr>
-                  <w:rFonts w:ascii="Cambria Math" w:eastAsiaTheme="minorEastAsia" w:hAnsi="Cambria Math"/>
-                  <w:szCs w:val="24"/>
-                </w:rPr>
-                <m:t>10</m:t>
-              </m:r>
-            </m:e>
-            <m:sup>
-              <m:r>
-                <w:rPr>
-                  <w:rFonts w:ascii="Cambria Math" w:eastAsiaTheme="minorEastAsia" w:hAnsi="Cambria Math"/>
-                  <w:szCs w:val="24"/>
-                </w:rPr>
-                <m:t>-5</m:t>
-              </m:r>
-            </m:sup>
-          </m:sSup>
-          <m:r>
-            <w:rPr>
-              <w:rFonts w:ascii="Cambria Math" w:eastAsiaTheme="minorEastAsia" w:hAnsi="Cambria Math"/>
-              <w:szCs w:val="24"/>
-            </w:rPr>
-            <m:t>s+5*</m:t>
-          </m:r>
-          <m:sSup>
-            <m:sSupPr>
-              <m:ctrlPr>
-                <w:rPr>
-                  <w:rFonts w:ascii="Cambria Math" w:eastAsiaTheme="minorEastAsia" w:hAnsi="Cambria Math"/>
-                  <w:i/>
-                  <w:szCs w:val="24"/>
-                </w:rPr>
-              </m:ctrlPr>
-            </m:sSupPr>
-            <m:e>
-              <m:r>
-                <w:rPr>
-                  <w:rFonts w:ascii="Cambria Math" w:eastAsiaTheme="minorEastAsia" w:hAnsi="Cambria Math"/>
-                  <w:szCs w:val="24"/>
-                </w:rPr>
-                <m:t>10</m:t>
-              </m:r>
-            </m:e>
-            <m:sup>
-              <m:r>
-                <w:rPr>
-                  <w:rFonts w:ascii="Cambria Math" w:eastAsiaTheme="minorEastAsia" w:hAnsi="Cambria Math"/>
-                  <w:szCs w:val="24"/>
-                </w:rPr>
-                <m:t>-3</m:t>
-              </m:r>
-            </m:sup>
-          </m:sSup>
-          <m:r>
-            <w:rPr>
-              <w:rFonts w:ascii="Cambria Math" w:eastAsiaTheme="minorEastAsia" w:hAnsi="Cambria Math"/>
-              <w:szCs w:val="24"/>
-            </w:rPr>
-            <m:t>s+1,25*</m:t>
-          </m:r>
-          <m:sSup>
-            <m:sSupPr>
-              <m:ctrlPr>
-                <w:rPr>
-                  <w:rFonts w:ascii="Cambria Math" w:eastAsiaTheme="minorEastAsia" w:hAnsi="Cambria Math"/>
-                  <w:i/>
-                  <w:szCs w:val="24"/>
-                </w:rPr>
-              </m:ctrlPr>
-            </m:sSupPr>
-            <m:e>
-              <m:r>
-                <w:rPr>
-                  <w:rFonts w:ascii="Cambria Math" w:eastAsiaTheme="minorEastAsia" w:hAnsi="Cambria Math"/>
-                  <w:szCs w:val="24"/>
-                </w:rPr>
-                <m:t>10</m:t>
-              </m:r>
-            </m:e>
-            <m:sup>
-              <m:r>
-                <w:rPr>
-                  <w:rFonts w:ascii="Cambria Math" w:eastAsiaTheme="minorEastAsia" w:hAnsi="Cambria Math"/>
-                  <w:szCs w:val="24"/>
-                </w:rPr>
-                <m:t>-7</m:t>
-              </m:r>
-            </m:sup>
-          </m:sSup>
-          <m:r>
-            <m:rPr>
-              <m:sty m:val="p"/>
-            </m:rPr>
-            <w:rPr>
-              <w:rFonts w:ascii="Cambria Math" w:eastAsiaTheme="minorEastAsia" w:hAnsi="Cambria Math"/>
-              <w:szCs w:val="24"/>
-            </w:rPr>
-            <m:t>s+0,0205s)</m:t>
-          </m:r>
-        </m:oMath>
-      </m:oMathPara>
-    </w:p>
-    <w:p>
-      <w:pPr>
-        <w:spacing w:after="120"/>
-        <w:rPr>
-          <w:rFonts w:eastAsiaTheme="minorEastAsia"/>
-          <w:u w:val="double"/>
-        </w:rPr>
-      </w:pPr>
-      <m:oMathPara>
-        <m:oMathParaPr>
-          <m:jc m:val="left"/>
-        </m:oMathParaPr>
-        <m:oMath>
-          <m:r>
-            <w:rPr>
-              <w:rFonts w:ascii="Cambria Math" w:eastAsiaTheme="minorEastAsia" w:hAnsi="Cambria Math"/>
-              <w:u w:val="double"/>
-            </w:rPr>
-            <m:t>≈269,85s</m:t>
-          </m:r>
-        </m:oMath>
-      </m:oMathPara>
-    </w:p>
-    <w:p>
-      <w:pPr>
-        <w:rPr>
-          <w:rFonts w:eastAsiaTheme="minorEastAsia"/>
-        </w:rPr>
-      </w:pPr>
-      <w:r>
-        <w:rPr>
-          <w:rFonts w:eastAsiaTheme="minorEastAsia"/>
-        </w:rPr>
-        <w:t>Die Ende-zu-Ende Verzögerung verringert sich um etwa 0,90s</w:t>
-      </w:r>
-    </w:p>
-    <w:p>
-      <w:pPr>
-        <w:rPr>
-          <w:rFonts w:eastAsiaTheme="minorEastAsia"/>
+        <w:rPr>
+          <w:rFonts w:eastAsiaTheme="minorEastAsia"/>
+          <w:b/>
+          <w:lang w:val="en-GB"/>
+        </w:rPr>
+      </w:pPr>
+      <w:proofErr w:type="spellStart"/>
+      <w:r>
+        <w:rPr>
+          <w:rFonts w:eastAsiaTheme="minorEastAsia"/>
+          <w:lang w:val="en-GB"/>
+        </w:rPr>
+        <w:t>Ende</w:t>
+      </w:r>
+      <w:proofErr w:type="spellEnd"/>
+      <w:r>
+        <w:rPr>
+          <w:rFonts w:eastAsiaTheme="minorEastAsia"/>
+          <w:lang w:val="en-GB"/>
+        </w:rPr>
+        <w:t xml:space="preserve"> </w:t>
+      </w:r>
+      <w:proofErr w:type="spellStart"/>
+      <w:r>
+        <w:rPr>
+          <w:rFonts w:eastAsiaTheme="minorEastAsia"/>
+          <w:lang w:val="en-GB"/>
+        </w:rPr>
+        <w:t>zu</w:t>
+      </w:r>
+      <w:proofErr w:type="spellEnd"/>
+      <w:r>
+        <w:rPr>
+          <w:rFonts w:eastAsiaTheme="minorEastAsia"/>
+          <w:lang w:val="en-GB"/>
+        </w:rPr>
+        <w:t xml:space="preserve"> </w:t>
+      </w:r>
+      <w:proofErr w:type="spellStart"/>
+      <w:r>
+        <w:rPr>
+          <w:rFonts w:eastAsiaTheme="minorEastAsia"/>
+          <w:lang w:val="en-GB"/>
+        </w:rPr>
+        <w:t>Ende</w:t>
+      </w:r>
+      <w:proofErr w:type="spellEnd"/>
+      <w:r>
+        <w:rPr>
+          <w:rFonts w:eastAsiaTheme="minorEastAsia"/>
+          <w:lang w:val="en-GB"/>
+        </w:rPr>
+        <w:t xml:space="preserve"> </w:t>
+      </w:r>
+      <w:proofErr w:type="spellStart"/>
+      <w:r>
+        <w:rPr>
+          <w:rFonts w:eastAsiaTheme="minorEastAsia"/>
+          <w:lang w:val="en-GB"/>
+        </w:rPr>
+        <w:t>für</w:t>
+      </w:r>
+      <w:proofErr w:type="spellEnd"/>
+      <w:r>
+        <w:rPr>
+          <w:rFonts w:eastAsiaTheme="minorEastAsia"/>
+          <w:lang w:val="en-GB"/>
+        </w:rPr>
+        <w:t xml:space="preserve"> 960 Byte = </w:t>
+      </w:r>
+      <w:r>
+        <w:rPr>
+          <w:rFonts w:eastAsiaTheme="minorEastAsia"/>
+          <w:b/>
+          <w:lang w:val="en-GB"/>
+        </w:rPr>
+        <w:t>0.0200165s</w:t>
+      </w:r>
+    </w:p>
+    <w:p>
+      <w:pPr>
+        <w:rPr>
+          <w:rFonts w:eastAsiaTheme="minorEastAsia"/>
+          <w:lang w:val="en-GB"/>
         </w:rPr>
       </w:pPr>
     </w:p>
@@ -8675,6 +10259,7 @@
           <w:rFonts w:eastAsiaTheme="minorEastAsia"/>
           <w:lang w:val="en-GB"/>
         </w:rPr>
+        <w:lastRenderedPageBreak/>
         <w:t xml:space="preserve">-&gt; </w:t>
       </w:r>
       <w:r>
@@ -9723,9 +11308,9 @@
           <w:lang w:val="en-GB"/>
         </w:rPr>
       </w:pPr>
-      <w:bookmarkStart w:id="27" w:name="OLE_LINK1"/>
-      <w:bookmarkStart w:id="28" w:name="OLE_LINK2"/>
-      <w:bookmarkStart w:id="29" w:name="OLE_LINK3"/>
+      <w:bookmarkStart w:id="23" w:name="OLE_LINK1"/>
+      <w:bookmarkStart w:id="24" w:name="OLE_LINK2"/>
+      <w:bookmarkStart w:id="25" w:name="OLE_LINK3"/>
       <w:r>
         <w:rPr>
           <w:rFonts w:eastAsiaTheme="minorEastAsia"/>
@@ -9755,9 +11340,9 @@
         </w:rPr>
         <w:t xml:space="preserve">= </w:t>
       </w:r>
-      <w:bookmarkEnd w:id="27"/>
-      <w:bookmarkEnd w:id="28"/>
-      <w:bookmarkEnd w:id="29"/>
+      <w:bookmarkEnd w:id="23"/>
+      <w:bookmarkEnd w:id="24"/>
+      <w:bookmarkEnd w:id="25"/>
       <w:r>
         <w:rPr>
           <w:rFonts w:eastAsiaTheme="minorEastAsia"/>
@@ -9898,7 +11483,6 @@
           <w:rFonts w:eastAsiaTheme="minorEastAsia"/>
           <w:b/>
         </w:rPr>
-        <w:lastRenderedPageBreak/>
         <w:t>3</w:t>
       </w:r>
       <w:r>
@@ -10238,7 +11822,14 @@
         <w:rPr>
           <w:rFonts w:eastAsiaTheme="minorEastAsia"/>
         </w:rPr>
-        <w:t xml:space="preserve"> in vier Schichten zusammen. Damit ist das ISO/OSI Modell deutlich flexibler, da es die Zusammenfassung und Entfernung von einzelnen Schichten zulässt. Beim Internet</w:t>
+        <w:t xml:space="preserve"> in vier Schichten zusammen. Damit ist das ISO/OSI Modell </w:t>
+      </w:r>
+      <w:r>
+        <w:rPr>
+          <w:rFonts w:eastAsiaTheme="minorEastAsia"/>
+        </w:rPr>
+        <w:lastRenderedPageBreak/>
+        <w:t>deutlich flexibler, da es die Zusammenfassung und Entfernung von einzelnen Schichten zulässt. Beim Internet</w:t>
       </w:r>
       <w:r>
         <w:t>-Schichtenmodell sind die Protokolle fest an die Schichten gebunden und lassen deshalb keine Anpassung zu. Die Netzwerk-Protokolle TCP/IP sind fest im Internet-Schichtenmodell verankert und lassen sich nicht ersetzen. Nur die Anwendungen und Übertragungsmedien auf den Internet-Schichten 1 und 4 lassen sich beliebig austauschen.</w:t>
@@ -10283,6 +11874,80 @@
         </w:rPr>
         <w:t xml:space="preserve"> möglichst hohe Flexibilität bei den Übertragungsarten und Protokollen gewährleistet werden kann. Der Anwendung ist es gleich, über welche Arten der Übertragung sie mit einer Gegenstelle kommuniziert.</w:t>
       </w:r>
+      <w:r>
+        <w:rPr>
+          <w:rFonts w:eastAsiaTheme="minorEastAsia"/>
+          <w:szCs w:val="24"/>
+        </w:rPr>
+        <w:t xml:space="preserve"> Zudem wäre der Aufwand</w:t>
+      </w:r>
+      <w:r>
+        <w:rPr>
+          <w:rFonts w:eastAsiaTheme="minorEastAsia"/>
+          <w:szCs w:val="24"/>
+        </w:rPr>
+        <w:t>,</w:t>
+      </w:r>
+      <w:r>
+        <w:rPr>
+          <w:rFonts w:eastAsiaTheme="minorEastAsia"/>
+          <w:szCs w:val="24"/>
+        </w:rPr>
+        <w:t xml:space="preserve"> die unteren Schichten zu ändern</w:t>
+      </w:r>
+      <w:r>
+        <w:rPr>
+          <w:rFonts w:eastAsiaTheme="minorEastAsia"/>
+          <w:szCs w:val="24"/>
+        </w:rPr>
+        <w:t>,</w:t>
+      </w:r>
+      <w:r>
+        <w:rPr>
+          <w:rFonts w:eastAsiaTheme="minorEastAsia"/>
+          <w:szCs w:val="24"/>
+        </w:rPr>
+        <w:t xml:space="preserve"> um einiges höher </w:t>
+      </w:r>
+      <w:r>
+        <w:rPr>
+          <w:rFonts w:eastAsiaTheme="minorEastAsia"/>
+          <w:szCs w:val="24"/>
+        </w:rPr>
+        <w:t xml:space="preserve">und </w:t>
+      </w:r>
+      <w:proofErr w:type="spellStart"/>
+      <w:r>
+        <w:rPr>
+          <w:rFonts w:eastAsiaTheme="minorEastAsia"/>
+          <w:szCs w:val="24"/>
+        </w:rPr>
+        <w:t>legacy</w:t>
+      </w:r>
+      <w:proofErr w:type="spellEnd"/>
+      <w:r>
+        <w:rPr>
+          <w:rFonts w:eastAsiaTheme="minorEastAsia"/>
+          <w:szCs w:val="24"/>
+        </w:rPr>
+        <w:t xml:space="preserve"> </w:t>
+      </w:r>
+      <w:proofErr w:type="spellStart"/>
+      <w:r>
+        <w:rPr>
+          <w:rFonts w:eastAsiaTheme="minorEastAsia"/>
+          <w:szCs w:val="24"/>
+        </w:rPr>
+        <w:t>code</w:t>
+      </w:r>
+      <w:proofErr w:type="spellEnd"/>
+      <w:r>
+        <w:rPr>
+          <w:rFonts w:eastAsiaTheme="minorEastAsia"/>
+          <w:szCs w:val="24"/>
+        </w:rPr>
+        <w:t xml:space="preserve"> würde vielleicht nicht mehr funktionieren.</w:t>
+      </w:r>
     </w:p>
     <w:p>
       <w:pPr>
@@ -10307,42 +11972,109 @@
           <w:b/>
           <w:szCs w:val="24"/>
         </w:rPr>
-        <w:t>c)</w:t>
-      </w:r>
-      <w:r>
-        <w:rPr>
-          <w:rFonts w:eastAsiaTheme="minorEastAsia"/>
+        <w:t>c</w:t>
+      </w:r>
+      <w:r>
+        <w:rPr>
+          <w:rFonts w:eastAsiaTheme="minorEastAsia"/>
+          <w:b/>
           <w:szCs w:val="24"/>
         </w:rPr>
-        <w:t xml:space="preserve"> Nein, da die Übertragung über mehreren Schichten läuft und </w:t>
+        <w:t xml:space="preserve">) </w:t>
       </w:r>
       <w:r>
         <w:rPr>
           <w:rFonts w:eastAsiaTheme="minorEastAsia"/>
           <w:szCs w:val="24"/>
         </w:rPr>
-        <w:t xml:space="preserve">jede Schicht </w:t>
-      </w:r>
+        <w:t>Nein, da die Übertragung über mehrere Schichten läuft und jede Schicht die Nutzerdaten der über ihr liegenden Schicht in eine PDU kapselt. Die logische Kommunikation, d.h. Protokoll arbeitet auf der jeweiligen Schicht, muss also mit der jeweiligen gegenüberliegenden Schicht kommunizieren. Ist das verwendete Protokoll unzuverlässig, kann dies zu Datenverlust führen</w:t>
+      </w:r>
+      <w:proofErr w:type="gramStart"/>
       <w:r>
         <w:rPr>
           <w:rFonts w:eastAsiaTheme="minorEastAsia"/>
           <w:szCs w:val="24"/>
         </w:rPr>
-        <w:t>die Nutzerdaten der über</w:t>
-      </w:r>
+        <w:t>.(</w:t>
+      </w:r>
+      <w:proofErr w:type="gramEnd"/>
       <w:r>
         <w:rPr>
           <w:rFonts w:eastAsiaTheme="minorEastAsia"/>
           <w:szCs w:val="24"/>
         </w:rPr>
-        <w:t xml:space="preserve"> ihr liegenden Schicht in eine PDU kapselt. </w:t>
+        <w:t xml:space="preserve">z.B. beim </w:t>
       </w:r>
       <w:r>
         <w:rPr>
           <w:rFonts w:eastAsiaTheme="minorEastAsia"/>
           <w:szCs w:val="24"/>
         </w:rPr>
-        <w:t>Die logische Kommunikation, d.h. Protokoll arbeitet auf  der jeweiligen Schicht, muss also mit der jeweiligen gegenüberliegenden Schicht kommunizieren. Sollte das verwendete Protokoll unzuverlässig sein, kann dies zu Datenverlust führen.</w:t>
+        <w:t xml:space="preserve">Routing [fehlerhaftes Paket, </w:t>
+      </w:r>
+      <w:proofErr w:type="spellStart"/>
+      <w:r>
+        <w:rPr>
+          <w:rFonts w:eastAsiaTheme="minorEastAsia"/>
+          <w:szCs w:val="24"/>
+        </w:rPr>
+        <w:t>Pake</w:t>
+      </w:r>
+      <w:bookmarkStart w:id="26" w:name="_GoBack"/>
+      <w:bookmarkEnd w:id="26"/>
+      <w:r>
+        <w:rPr>
+          <w:rFonts w:eastAsiaTheme="minorEastAsia"/>
+          <w:szCs w:val="24"/>
+        </w:rPr>
+        <w:t>t</w:t>
+      </w:r>
+      <w:proofErr w:type="spellEnd"/>
+      <w:r>
+        <w:rPr>
+          <w:rFonts w:eastAsiaTheme="minorEastAsia"/>
+          <w:szCs w:val="24"/>
+        </w:rPr>
+        <w:t xml:space="preserve"> </w:t>
+      </w:r>
+      <w:proofErr w:type="spellStart"/>
+      <w:r>
+        <w:rPr>
+          <w:rFonts w:eastAsiaTheme="minorEastAsia"/>
+          <w:szCs w:val="24"/>
+        </w:rPr>
+        <w:t>verlust</w:t>
+      </w:r>
+      <w:proofErr w:type="spellEnd"/>
+      <w:r>
+        <w:rPr>
+          <w:rFonts w:eastAsiaTheme="minorEastAsia"/>
+          <w:szCs w:val="24"/>
+        </w:rPr>
+        <w:t xml:space="preserve">, Paket </w:t>
+      </w:r>
+      <w:proofErr w:type="spellStart"/>
+      <w:r>
+        <w:rPr>
+          <w:rFonts w:eastAsiaTheme="minorEastAsia"/>
+          <w:szCs w:val="24"/>
+        </w:rPr>
+        <w:t>umordnung</w:t>
+      </w:r>
+      <w:proofErr w:type="spellEnd"/>
+      <w:r>
+        <w:rPr>
+          <w:rFonts w:eastAsiaTheme="minorEastAsia"/>
+          <w:szCs w:val="24"/>
+        </w:rPr>
+        <w:t>]</w:t>
+      </w:r>
+      <w:r>
+        <w:rPr>
+          <w:rFonts w:eastAsiaTheme="minorEastAsia"/>
+          <w:szCs w:val="24"/>
+        </w:rPr>
+        <w:t>)</w:t>
       </w:r>
     </w:p>
     <w:sectPr>
@@ -10447,6 +12179,119 @@
     </w:lvl>
   </w:abstractNum>
   <w:abstractNum w:abstractNumId="1" w15:restartNumberingAfterBreak="0">
+    <w:nsid w:val="2A715BED"/>
+    <w:multiLevelType w:val="hybridMultilevel"/>
+    <w:tmpl w:val="C388AEBC"/>
+    <w:lvl w:ilvl="0" w:tplc="2258EC82">
+      <w:start w:val="3"/>
+      <w:numFmt w:val="bullet"/>
+      <w:lvlText w:val="-"/>
+      <w:lvlJc w:val="left"/>
+      <w:pPr>
+        <w:ind w:left="1068" w:hanging="360"/>
+      </w:pPr>
+      <w:rPr>
+        <w:rFonts w:ascii="Segoe UI" w:eastAsiaTheme="minorHAnsi" w:hAnsi="Segoe UI" w:cs="Segoe UI" w:hint="default"/>
+      </w:rPr>
+    </w:lvl>
+    <w:lvl w:ilvl="1" w:tplc="04070003" w:tentative="1">
+      <w:start w:val="1"/>
+      <w:numFmt w:val="bullet"/>
+      <w:lvlText w:val="o"/>
+      <w:lvlJc w:val="left"/>
+      <w:pPr>
+        <w:ind w:left="1788" w:hanging="360"/>
+      </w:pPr>
+      <w:rPr>
+        <w:rFonts w:ascii="Courier New" w:hAnsi="Courier New" w:cs="Courier New" w:hint="default"/>
+      </w:rPr>
+    </w:lvl>
+    <w:lvl w:ilvl="2" w:tplc="04070005" w:tentative="1">
+      <w:start w:val="1"/>
+      <w:numFmt w:val="bullet"/>
+      <w:lvlText w:val=""/>
+      <w:lvlJc w:val="left"/>
+      <w:pPr>
+        <w:ind w:left="2508" w:hanging="360"/>
+      </w:pPr>
+      <w:rPr>
+        <w:rFonts w:ascii="Wingdings" w:hAnsi="Wingdings" w:hint="default"/>
+      </w:rPr>
+    </w:lvl>
+    <w:lvl w:ilvl="3" w:tplc="04070001" w:tentative="1">
+      <w:start w:val="1"/>
+      <w:numFmt w:val="bullet"/>
+      <w:lvlText w:val=""/>
+      <w:lvlJc w:val="left"/>
+      <w:pPr>
+        <w:ind w:left="3228" w:hanging="360"/>
+      </w:pPr>
+      <w:rPr>
+        <w:rFonts w:ascii="Symbol" w:hAnsi="Symbol" w:hint="default"/>
+      </w:rPr>
+    </w:lvl>
+    <w:lvl w:ilvl="4" w:tplc="04070003" w:tentative="1">
+      <w:start w:val="1"/>
+      <w:numFmt w:val="bullet"/>
+      <w:lvlText w:val="o"/>
+      <w:lvlJc w:val="left"/>
+      <w:pPr>
+        <w:ind w:left="3948" w:hanging="360"/>
+      </w:pPr>
+      <w:rPr>
+        <w:rFonts w:ascii="Courier New" w:hAnsi="Courier New" w:cs="Courier New" w:hint="default"/>
+      </w:rPr>
+    </w:lvl>
+    <w:lvl w:ilvl="5" w:tplc="04070005" w:tentative="1">
+      <w:start w:val="1"/>
+      <w:numFmt w:val="bullet"/>
+      <w:lvlText w:val=""/>
+      <w:lvlJc w:val="left"/>
+      <w:pPr>
+        <w:ind w:left="4668" w:hanging="360"/>
+      </w:pPr>
+      <w:rPr>
+        <w:rFonts w:ascii="Wingdings" w:hAnsi="Wingdings" w:hint="default"/>
+      </w:rPr>
+    </w:lvl>
+    <w:lvl w:ilvl="6" w:tplc="04070001" w:tentative="1">
+      <w:start w:val="1"/>
+      <w:numFmt w:val="bullet"/>
+      <w:lvlText w:val=""/>
+      <w:lvlJc w:val="left"/>
+      <w:pPr>
+        <w:ind w:left="5388" w:hanging="360"/>
+      </w:pPr>
+      <w:rPr>
+        <w:rFonts w:ascii="Symbol" w:hAnsi="Symbol" w:hint="default"/>
+      </w:rPr>
+    </w:lvl>
+    <w:lvl w:ilvl="7" w:tplc="04070003" w:tentative="1">
+      <w:start w:val="1"/>
+      <w:numFmt w:val="bullet"/>
+      <w:lvlText w:val="o"/>
+      <w:lvlJc w:val="left"/>
+      <w:pPr>
+        <w:ind w:left="6108" w:hanging="360"/>
+      </w:pPr>
+      <w:rPr>
+        <w:rFonts w:ascii="Courier New" w:hAnsi="Courier New" w:cs="Courier New" w:hint="default"/>
+      </w:rPr>
+    </w:lvl>
+    <w:lvl w:ilvl="8" w:tplc="04070005" w:tentative="1">
+      <w:start w:val="1"/>
+      <w:numFmt w:val="bullet"/>
+      <w:lvlText w:val=""/>
+      <w:lvlJc w:val="left"/>
+      <w:pPr>
+        <w:ind w:left="6828" w:hanging="360"/>
+      </w:pPr>
+      <w:rPr>
+        <w:rFonts w:ascii="Wingdings" w:hAnsi="Wingdings" w:hint="default"/>
+      </w:rPr>
+    </w:lvl>
+  </w:abstractNum>
+  <w:abstractNum w:abstractNumId="2" w15:restartNumberingAfterBreak="0">
     <w:nsid w:val="7A137B82"/>
     <w:multiLevelType w:val="hybridMultilevel"/>
     <w:tmpl w:val="FF54CF36"/>
@@ -10563,6 +12408,9 @@
     <w:abstractNumId w:val="0"/>
   </w:num>
   <w:num w:numId="2">
+    <w:abstractNumId w:val="2"/>
+  </w:num>
+  <w:num w:numId="3">
     <w:abstractNumId w:val="1"/>
   </w:num>
 </w:numbering>

</xml_diff>